<commit_message>
Neue TODOs (mit prio)
</commit_message>
<xml_diff>
--- a/Documents/Themenliste Exam 70.docx
+++ b/Documents/Themenliste Exam 70.docx
@@ -1,10 +1,10 @@
 
 <file path=word/document.xml><?xml version="1.0" encoding="utf-8"?>
-<w:document xmlns:wpc="http://schemas.microsoft.com/office/word/2010/wordprocessingCanvas" xmlns:mc="http://schemas.openxmlformats.org/markup-compatibility/2006" xmlns:o="urn:schemas-microsoft-com:office:office" xmlns:r="http://schemas.openxmlformats.org/officeDocument/2006/relationships" xmlns:m="http://schemas.openxmlformats.org/officeDocument/2006/math" xmlns:v="urn:schemas-microsoft-com:vml" xmlns:wp14="http://schemas.microsoft.com/office/word/2010/wordprocessingDrawing" xmlns:wp="http://schemas.openxmlformats.org/drawingml/2006/wordprocessingDrawing" xmlns:w10="urn:schemas-microsoft-com:office:word" xmlns:w="http://schemas.openxmlformats.org/wordprocessingml/2006/main" xmlns:w14="http://schemas.microsoft.com/office/word/2010/wordml" xmlns:w15="http://schemas.microsoft.com/office/word/2012/wordml" xmlns:wpg="http://schemas.microsoft.com/office/word/2010/wordprocessingGroup" xmlns:wpi="http://schemas.microsoft.com/office/word/2010/wordprocessingInk" xmlns:wne="http://schemas.microsoft.com/office/word/2006/wordml" xmlns:wps="http://schemas.microsoft.com/office/word/2010/wordprocessingShape" mc:Ignorable="w14 w15 wp14">
+<w:document xmlns:ve="http://schemas.openxmlformats.org/markup-compatibility/2006" xmlns:o="urn:schemas-microsoft-com:office:office" xmlns:r="http://schemas.openxmlformats.org/officeDocument/2006/relationships" xmlns:m="http://schemas.openxmlformats.org/officeDocument/2006/math" xmlns:v="urn:schemas-microsoft-com:vml" xmlns:wp="http://schemas.openxmlformats.org/drawingml/2006/wordprocessingDrawing" xmlns:w10="urn:schemas-microsoft-com:office:word" xmlns:w="http://schemas.openxmlformats.org/wordprocessingml/2006/main" xmlns:wne="http://schemas.microsoft.com/office/word/2006/wordml">
   <w:body>
     <w:p>
       <w:pPr>
-        <w:pStyle w:val="Title"/>
+        <w:pStyle w:val="Titel"/>
         <w:rPr>
           <w:lang w:val="en-US"/>
         </w:rPr>
@@ -18,7 +18,7 @@
     </w:p>
     <w:p>
       <w:pPr>
-        <w:pStyle w:val="Heading1"/>
+        <w:pStyle w:val="berschrift1"/>
         <w:rPr>
           <w:lang w:val="en-US"/>
         </w:rPr>
@@ -38,7 +38,7 @@
     </w:p>
     <w:p>
       <w:pPr>
-        <w:pStyle w:val="Heading2"/>
+        <w:pStyle w:val="berschrift2"/>
       </w:pPr>
       <w:r>
         <w:t>Create the document structure</w:t>
@@ -58,7 +58,7 @@
       </w:pPr>
       <w:r>
         <w:rPr>
-          <w:rStyle w:val="Heading3Char"/>
+          <w:rStyle w:val="berschrift3Zchn"/>
           <w:lang w:val="en-US"/>
         </w:rPr>
         <w:t>Beschreibung</w:t>
@@ -85,7 +85,7 @@
     </w:p>
     <w:p>
       <w:pPr>
-        <w:pStyle w:val="Heading3"/>
+        <w:pStyle w:val="berschrift3"/>
       </w:pPr>
       <w:r>
         <w:t xml:space="preserve">Was könnte das bedeuten: </w:t>
@@ -93,7 +93,7 @@
     </w:p>
     <w:p>
       <w:pPr>
-        <w:pStyle w:val="ListParagraph"/>
+        <w:pStyle w:val="Listenabsatz"/>
         <w:numPr>
           <w:ilvl w:val="0"/>
           <w:numId w:val="1"/>
@@ -108,7 +108,7 @@
     </w:p>
     <w:p>
       <w:pPr>
-        <w:pStyle w:val="Heading3"/>
+        <w:pStyle w:val="berschrift3"/>
       </w:pPr>
       <w:r>
         <w:t>Status: DONE</w:t>
@@ -127,7 +127,7 @@
     </w:p>
     <w:p>
       <w:pPr>
-        <w:pStyle w:val="Heading2"/>
+        <w:pStyle w:val="berschrift2"/>
         <w:rPr>
           <w:shd w:val="clear" w:color="auto" w:fill="FFFFFF"/>
           <w:lang w:val="en-US"/>
@@ -157,7 +157,7 @@
     </w:p>
     <w:p>
       <w:pPr>
-        <w:pStyle w:val="Heading3"/>
+        <w:pStyle w:val="berschrift3"/>
         <w:rPr>
           <w:lang w:val="en-US"/>
         </w:rPr>
@@ -189,7 +189,7 @@
     </w:p>
     <w:p>
       <w:pPr>
-        <w:pStyle w:val="Heading3"/>
+        <w:pStyle w:val="berschrift3"/>
       </w:pPr>
       <w:r>
         <w:t>Was könnte das bedeuten:</w:t>
@@ -197,7 +197,7 @@
     </w:p>
     <w:p>
       <w:pPr>
-        <w:pStyle w:val="ListParagraph"/>
+        <w:pStyle w:val="Listenabsatz"/>
         <w:numPr>
           <w:ilvl w:val="0"/>
           <w:numId w:val="1"/>
@@ -218,7 +218,7 @@
     </w:p>
     <w:p>
       <w:pPr>
-        <w:pStyle w:val="ListParagraph"/>
+        <w:pStyle w:val="Listenabsatz"/>
         <w:numPr>
           <w:ilvl w:val="0"/>
           <w:numId w:val="1"/>
@@ -230,7 +230,7 @@
     </w:p>
     <w:p>
       <w:pPr>
-        <w:pStyle w:val="ListParagraph"/>
+        <w:pStyle w:val="Listenabsatz"/>
         <w:numPr>
           <w:ilvl w:val="0"/>
           <w:numId w:val="1"/>
@@ -242,7 +242,7 @@
     </w:p>
     <w:p>
       <w:pPr>
-        <w:pStyle w:val="Heading3"/>
+        <w:pStyle w:val="berschrift3"/>
       </w:pPr>
       <w:r>
         <w:t>Status</w:t>
@@ -255,7 +255,7 @@
     </w:p>
     <w:p>
       <w:pPr>
-        <w:pStyle w:val="Heading2"/>
+        <w:pStyle w:val="berschrift2"/>
         <w:rPr>
           <w:shd w:val="clear" w:color="auto" w:fill="FFFFFF"/>
           <w:lang w:val="en-US"/>
@@ -278,7 +278,7 @@
     </w:p>
     <w:p>
       <w:pPr>
-        <w:pStyle w:val="Heading3"/>
+        <w:pStyle w:val="berschrift3"/>
         <w:rPr>
           <w:lang w:val="en-US"/>
         </w:rPr>
@@ -326,7 +326,7 @@
     </w:p>
     <w:p>
       <w:pPr>
-        <w:pStyle w:val="Heading3"/>
+        <w:pStyle w:val="berschrift3"/>
         <w:rPr>
           <w:shd w:val="clear" w:color="auto" w:fill="FFFFFF"/>
         </w:rPr>
@@ -340,7 +340,7 @@
     </w:p>
     <w:p>
       <w:pPr>
-        <w:pStyle w:val="ListParagraph"/>
+        <w:pStyle w:val="Listenabsatz"/>
         <w:numPr>
           <w:ilvl w:val="0"/>
           <w:numId w:val="24"/>
@@ -352,7 +352,7 @@
     </w:p>
     <w:p>
       <w:pPr>
-        <w:pStyle w:val="ListParagraph"/>
+        <w:pStyle w:val="Listenabsatz"/>
         <w:numPr>
           <w:ilvl w:val="0"/>
           <w:numId w:val="24"/>
@@ -389,7 +389,7 @@
     </w:p>
     <w:p>
       <w:pPr>
-        <w:pStyle w:val="Heading2"/>
+        <w:pStyle w:val="berschrift2"/>
         <w:rPr>
           <w:shd w:val="clear" w:color="auto" w:fill="FFFFFF"/>
         </w:rPr>
@@ -415,7 +415,7 @@
     </w:p>
     <w:p>
       <w:pPr>
-        <w:pStyle w:val="Heading3"/>
+        <w:pStyle w:val="berschrift3"/>
       </w:pPr>
       <w:r>
         <w:t>Beschreibung</w:t>
@@ -446,7 +446,7 @@
     </w:p>
     <w:p>
       <w:pPr>
-        <w:pStyle w:val="Heading3"/>
+        <w:pStyle w:val="berschrift3"/>
         <w:rPr>
           <w:shd w:val="clear" w:color="auto" w:fill="FFFFFF"/>
         </w:rPr>
@@ -461,7 +461,7 @@
     </w:p>
     <w:p>
       <w:pPr>
-        <w:pStyle w:val="ListParagraph"/>
+        <w:pStyle w:val="Listenabsatz"/>
         <w:numPr>
           <w:ilvl w:val="0"/>
           <w:numId w:val="20"/>
@@ -476,7 +476,7 @@
     </w:p>
     <w:p>
       <w:pPr>
-        <w:pStyle w:val="ListParagraph"/>
+        <w:pStyle w:val="Listenabsatz"/>
         <w:numPr>
           <w:ilvl w:val="0"/>
           <w:numId w:val="20"/>
@@ -488,7 +488,7 @@
     </w:p>
     <w:p>
       <w:pPr>
-        <w:pStyle w:val="ListParagraph"/>
+        <w:pStyle w:val="Listenabsatz"/>
         <w:numPr>
           <w:ilvl w:val="0"/>
           <w:numId w:val="20"/>
@@ -503,7 +503,7 @@
     </w:p>
     <w:p>
       <w:pPr>
-        <w:pStyle w:val="Heading3"/>
+        <w:pStyle w:val="berschrift3"/>
       </w:pPr>
       <w:r>
         <w:t>Status</w:t>
@@ -516,7 +516,7 @@
     </w:p>
     <w:p>
       <w:pPr>
-        <w:pStyle w:val="Heading2"/>
+        <w:pStyle w:val="berschrift2"/>
         <w:rPr>
           <w:lang w:val="en-US"/>
         </w:rPr>
@@ -542,7 +542,7 @@
     </w:p>
     <w:p>
       <w:pPr>
-        <w:pStyle w:val="Heading3"/>
+        <w:pStyle w:val="berschrift3"/>
         <w:rPr>
           <w:lang w:val="en-US"/>
         </w:rPr>
@@ -573,7 +573,7 @@
     </w:p>
     <w:p>
       <w:pPr>
-        <w:pStyle w:val="Heading3"/>
+        <w:pStyle w:val="berschrift3"/>
         <w:rPr>
           <w:shd w:val="clear" w:color="auto" w:fill="FFFFFF"/>
         </w:rPr>
@@ -592,7 +592,7 @@
     </w:p>
     <w:p>
       <w:pPr>
-        <w:pStyle w:val="Heading3"/>
+        <w:pStyle w:val="berschrift3"/>
       </w:pPr>
       <w:r>
         <w:t>Status</w:t>
@@ -605,7 +605,7 @@
     </w:p>
     <w:p>
       <w:pPr>
-        <w:pStyle w:val="Heading2"/>
+        <w:pStyle w:val="berschrift2"/>
         <w:rPr>
           <w:shd w:val="clear" w:color="auto" w:fill="FFFFFF"/>
           <w:lang w:val="en-US"/>
@@ -635,7 +635,7 @@
     </w:p>
     <w:p>
       <w:pPr>
-        <w:pStyle w:val="Heading3"/>
+        <w:pStyle w:val="berschrift3"/>
         <w:rPr>
           <w:lang w:val="en-US"/>
         </w:rPr>
@@ -666,7 +666,7 @@
     </w:p>
     <w:p>
       <w:pPr>
-        <w:pStyle w:val="Heading3"/>
+        <w:pStyle w:val="berschrift3"/>
         <w:rPr>
           <w:shd w:val="clear" w:color="auto" w:fill="FFFFFF"/>
         </w:rPr>
@@ -685,7 +685,7 @@
     </w:p>
     <w:p>
       <w:pPr>
-        <w:pStyle w:val="Heading3"/>
+        <w:pStyle w:val="berschrift3"/>
       </w:pPr>
       <w:r>
         <w:t>Status</w:t>
@@ -698,7 +698,7 @@
     </w:p>
     <w:p>
       <w:pPr>
-        <w:pStyle w:val="Heading1"/>
+        <w:pStyle w:val="berschrift1"/>
       </w:pPr>
       <w:r>
         <w:t>Implement Program Flow (25%)</w:t>
@@ -706,7 +706,7 @@
     </w:p>
     <w:p>
       <w:pPr>
-        <w:pStyle w:val="Heading2"/>
+        <w:pStyle w:val="berschrift2"/>
       </w:pPr>
       <w:r>
         <w:t>Allgemein</w:t>
@@ -714,7 +714,7 @@
     </w:p>
     <w:p>
       <w:pPr>
-        <w:pStyle w:val="ListParagraph"/>
+        <w:pStyle w:val="Listenabsatz"/>
         <w:numPr>
           <w:ilvl w:val="0"/>
           <w:numId w:val="19"/>
@@ -726,7 +726,7 @@
     </w:p>
     <w:p>
       <w:pPr>
-        <w:pStyle w:val="ListParagraph"/>
+        <w:pStyle w:val="Listenabsatz"/>
         <w:numPr>
           <w:ilvl w:val="0"/>
           <w:numId w:val="19"/>
@@ -738,7 +738,7 @@
     </w:p>
     <w:p>
       <w:pPr>
-        <w:pStyle w:val="Heading2"/>
+        <w:pStyle w:val="berschrift2"/>
       </w:pPr>
       <w:r>
         <w:t>Implement program flow</w:t>
@@ -752,7 +752,7 @@
     </w:p>
     <w:p>
       <w:pPr>
-        <w:pStyle w:val="Heading3"/>
+        <w:pStyle w:val="berschrift3"/>
       </w:pPr>
       <w:r>
         <w:t>Beschreibung</w:t>
@@ -773,7 +773,7 @@
     </w:p>
     <w:p>
       <w:pPr>
-        <w:pStyle w:val="Heading3"/>
+        <w:pStyle w:val="berschrift3"/>
         <w:rPr>
           <w:lang w:val="en-US"/>
         </w:rPr>
@@ -787,7 +787,7 @@
     </w:p>
     <w:p>
       <w:pPr>
-        <w:pStyle w:val="ListParagraph"/>
+        <w:pStyle w:val="Listenabsatz"/>
         <w:numPr>
           <w:ilvl w:val="0"/>
           <w:numId w:val="22"/>
@@ -808,7 +808,7 @@
     </w:p>
     <w:p>
       <w:pPr>
-        <w:pStyle w:val="ListParagraph"/>
+        <w:pStyle w:val="Listenabsatz"/>
         <w:numPr>
           <w:ilvl w:val="0"/>
           <w:numId w:val="22"/>
@@ -820,7 +820,7 @@
     </w:p>
     <w:p>
       <w:pPr>
-        <w:pStyle w:val="ListParagraph"/>
+        <w:pStyle w:val="Listenabsatz"/>
         <w:numPr>
           <w:ilvl w:val="0"/>
           <w:numId w:val="22"/>
@@ -832,7 +832,7 @@
     </w:p>
     <w:p>
       <w:pPr>
-        <w:pStyle w:val="Heading3"/>
+        <w:pStyle w:val="berschrift3"/>
       </w:pPr>
       <w:r>
         <w:lastRenderedPageBreak/>
@@ -849,7 +849,7 @@
     </w:p>
     <w:p>
       <w:pPr>
-        <w:pStyle w:val="Heading2"/>
+        <w:pStyle w:val="berschrift2"/>
         <w:rPr>
           <w:lang w:val="en-US"/>
         </w:rPr>
@@ -875,7 +875,7 @@
     </w:p>
     <w:p>
       <w:pPr>
-        <w:pStyle w:val="Heading3"/>
+        <w:pStyle w:val="berschrift3"/>
         <w:rPr>
           <w:lang w:val="en-US"/>
         </w:rPr>
@@ -902,7 +902,7 @@
     </w:p>
     <w:p>
       <w:pPr>
-        <w:pStyle w:val="Heading3"/>
+        <w:pStyle w:val="berschrift3"/>
         <w:rPr>
           <w:lang w:val="en-US"/>
         </w:rPr>
@@ -916,7 +916,7 @@
     </w:p>
     <w:p>
       <w:pPr>
-        <w:pStyle w:val="ListParagraph"/>
+        <w:pStyle w:val="Listenabsatz"/>
         <w:numPr>
           <w:ilvl w:val="0"/>
           <w:numId w:val="23"/>
@@ -946,7 +946,7 @@
     </w:p>
     <w:p>
       <w:pPr>
-        <w:pStyle w:val="ListParagraph"/>
+        <w:pStyle w:val="Listenabsatz"/>
         <w:numPr>
           <w:ilvl w:val="0"/>
           <w:numId w:val="23"/>
@@ -964,7 +964,7 @@
     </w:p>
     <w:p>
       <w:pPr>
-        <w:pStyle w:val="ListParagraph"/>
+        <w:pStyle w:val="Listenabsatz"/>
         <w:numPr>
           <w:ilvl w:val="0"/>
           <w:numId w:val="23"/>
@@ -988,7 +988,7 @@
     </w:p>
     <w:p>
       <w:pPr>
-        <w:pStyle w:val="Heading2"/>
+        <w:pStyle w:val="berschrift2"/>
         <w:rPr>
           <w:lang w:val="en-US"/>
         </w:rPr>
@@ -1014,7 +1014,7 @@
     </w:p>
     <w:p>
       <w:pPr>
-        <w:pStyle w:val="Heading3"/>
+        <w:pStyle w:val="berschrift3"/>
         <w:rPr>
           <w:lang w:val="en-US"/>
         </w:rPr>
@@ -1041,7 +1041,7 @@
     </w:p>
     <w:p>
       <w:pPr>
-        <w:pStyle w:val="Heading2"/>
+        <w:pStyle w:val="berschrift2"/>
         <w:rPr>
           <w:lang w:val="en-US"/>
         </w:rPr>
@@ -1067,7 +1067,7 @@
     </w:p>
     <w:p>
       <w:pPr>
-        <w:pStyle w:val="Heading3"/>
+        <w:pStyle w:val="berschrift3"/>
         <w:rPr>
           <w:lang w:val="en-US"/>
         </w:rPr>
@@ -1094,7 +1094,7 @@
     </w:p>
     <w:p>
       <w:pPr>
-        <w:pStyle w:val="Heading3"/>
+        <w:pStyle w:val="berschrift3"/>
       </w:pPr>
       <w:r>
         <w:t>Was könnte das bedeuten</w:t>
@@ -1107,7 +1107,7 @@
     </w:p>
     <w:p>
       <w:pPr>
-        <w:pStyle w:val="Heading2"/>
+        <w:pStyle w:val="berschrift2"/>
         <w:rPr>
           <w:lang w:val="en-US"/>
         </w:rPr>
@@ -1133,7 +1133,7 @@
     </w:p>
     <w:p>
       <w:pPr>
-        <w:pStyle w:val="Heading3"/>
+        <w:pStyle w:val="berschrift3"/>
         <w:rPr>
           <w:lang w:val="en-US"/>
         </w:rPr>
@@ -1160,7 +1160,7 @@
     </w:p>
     <w:p>
       <w:pPr>
-        <w:pStyle w:val="Heading3"/>
+        <w:pStyle w:val="berschrift3"/>
       </w:pPr>
       <w:r>
         <w:t>Status</w:t>
@@ -1173,7 +1173,7 @@
     </w:p>
     <w:p>
       <w:pPr>
-        <w:pStyle w:val="Heading1"/>
+        <w:pStyle w:val="berschrift1"/>
         <w:rPr>
           <w:lang w:val="en-US"/>
         </w:rPr>
@@ -1187,7 +1187,7 @@
     </w:p>
     <w:p>
       <w:pPr>
-        <w:pStyle w:val="Heading2"/>
+        <w:pStyle w:val="berschrift2"/>
         <w:rPr>
           <w:lang w:val="en-US"/>
         </w:rPr>
@@ -1201,7 +1201,7 @@
     </w:p>
     <w:p>
       <w:pPr>
-        <w:pStyle w:val="Heading3"/>
+        <w:pStyle w:val="berschrift3"/>
         <w:rPr>
           <w:lang w:val="en-US"/>
         </w:rPr>
@@ -1228,7 +1228,7 @@
     </w:p>
     <w:p>
       <w:pPr>
-        <w:pStyle w:val="Heading3"/>
+        <w:pStyle w:val="berschrift3"/>
       </w:pPr>
       <w:r>
         <w:t>Was könnte das bedeuten</w:t>
@@ -1241,7 +1241,7 @@
     </w:p>
     <w:p>
       <w:pPr>
-        <w:pStyle w:val="Heading2"/>
+        <w:pStyle w:val="berschrift2"/>
         <w:rPr>
           <w:lang w:val="en-US"/>
         </w:rPr>
@@ -1255,7 +1255,7 @@
     </w:p>
     <w:p>
       <w:pPr>
-        <w:pStyle w:val="Heading3"/>
+        <w:pStyle w:val="berschrift3"/>
         <w:rPr>
           <w:lang w:val="en-US"/>
         </w:rPr>
@@ -1282,7 +1282,7 @@
     </w:p>
     <w:p>
       <w:pPr>
-        <w:pStyle w:val="Heading1"/>
+        <w:pStyle w:val="berschrift1"/>
       </w:pPr>
       <w:r>
         <w:lastRenderedPageBreak/>
@@ -1291,86 +1291,278 @@
     </w:p>
     <w:p>
       <w:pPr>
-        <w:pStyle w:val="ListParagraph"/>
+        <w:pStyle w:val="Listenabsatz"/>
         <w:numPr>
           <w:ilvl w:val="0"/>
           <w:numId w:val="18"/>
         </w:numPr>
       </w:pPr>
       <w:r>
-        <w:t>Javascript Array usw.</w:t>
-      </w:r>
-    </w:p>
-    <w:p>
-      <w:pPr>
-        <w:pStyle w:val="ListParagraph"/>
+        <w:t>Tabbellen</w:t>
+      </w:r>
+    </w:p>
+    <w:p>
+      <w:pPr>
+        <w:pStyle w:val="Listenabsatz"/>
         <w:numPr>
           <w:ilvl w:val="0"/>
           <w:numId w:val="18"/>
         </w:numPr>
       </w:pPr>
       <w:r>
-        <w:t>Prototyping</w:t>
-      </w:r>
-    </w:p>
-    <w:p>
-      <w:pPr>
-        <w:pStyle w:val="ListParagraph"/>
+        <w:t>Mit JavaScript (JQuery) Elemente verschieben</w:t>
+      </w:r>
+    </w:p>
+    <w:p>
+      <w:pPr>
+        <w:pStyle w:val="Listenabsatz"/>
         <w:numPr>
           <w:ilvl w:val="0"/>
           <w:numId w:val="18"/>
         </w:numPr>
       </w:pPr>
       <w:r>
-        <w:t>Onblur und Co, Funktionen</w:t>
-      </w:r>
-    </w:p>
-    <w:p>
-      <w:pPr>
-        <w:pStyle w:val="ListParagraph"/>
+        <w:t>Validation (aber wichtig für Arbeit</w:t>
+      </w:r>
+      <w:r>
+        <w:t>en</w:t>
+      </w:r>
+      <w:r>
+        <w:t>)</w:t>
+      </w:r>
+    </w:p>
+    <w:p>
+      <w:pPr>
+        <w:pStyle w:val="Listenabsatz"/>
         <w:numPr>
           <w:ilvl w:val="0"/>
           <w:numId w:val="18"/>
         </w:numPr>
       </w:pPr>
       <w:r>
-        <w:t>WebWroker</w:t>
-      </w:r>
-    </w:p>
-    <w:p>
-      <w:pPr>
-        <w:pStyle w:val="ListParagraph"/>
+        <w:t>"</w:t>
+      </w:r>
+      <w:r>
+        <w:t>Programmatically add and modify HTML elements; implement media controls; implement HTML5 canvas and SVG graphics</w:t>
+      </w:r>
+    </w:p>
+    <w:p>
+      <w:pPr>
+        <w:pStyle w:val="Listenabsatz"/>
+        <w:numPr>
+          <w:ilvl w:val="1"/>
+          <w:numId w:val="18"/>
+        </w:numPr>
+      </w:pPr>
+      <w:r>
+        <w:t>DOM mitlerweile klar, auch JQuery</w:t>
+      </w:r>
+    </w:p>
+    <w:p>
+      <w:pPr>
+        <w:pStyle w:val="Listenabsatz"/>
+        <w:numPr>
+          <w:ilvl w:val="1"/>
+          <w:numId w:val="18"/>
+        </w:numPr>
+      </w:pPr>
+      <w:r>
+        <w:rPr>
+          <w:color w:val="FF0000"/>
+        </w:rPr>
+        <w:t>HTML elemente hinzufügen</w:t>
+      </w:r>
+      <w:r>
+        <w:t xml:space="preserve"> (mit JQuery), noch üben</w:t>
+      </w:r>
+    </w:p>
+    <w:p>
+      <w:pPr>
+        <w:pStyle w:val="Listenabsatz"/>
+        <w:numPr>
+          <w:ilvl w:val="1"/>
+          <w:numId w:val="18"/>
+        </w:numPr>
+      </w:pPr>
+      <w:r>
+        <w:rPr>
+          <w:color w:val="FF0000"/>
+        </w:rPr>
+        <w:t>HTML5 canvas uns SVG offen</w:t>
+      </w:r>
+    </w:p>
+    <w:p>
+      <w:pPr>
+        <w:pStyle w:val="Listenabsatz"/>
         <w:numPr>
           <w:ilvl w:val="0"/>
           <w:numId w:val="18"/>
         </w:numPr>
       </w:pPr>
       <w:r>
-        <w:t>Callback</w:t>
-      </w:r>
-    </w:p>
-    <w:p>
-      <w:pPr>
-        <w:pStyle w:val="ListParagraph"/>
+        <w:t>"</w:t>
+      </w:r>
+      <w:r>
+        <w:t>Implement storage APIs, AppCache API, and Geolocation API</w:t>
+      </w:r>
+      <w:r>
+        <w:t>"</w:t>
+      </w:r>
+    </w:p>
+    <w:p>
+      <w:pPr>
+        <w:pStyle w:val="Listenabsatz"/>
+        <w:numPr>
+          <w:ilvl w:val="1"/>
+          <w:numId w:val="18"/>
+        </w:numPr>
+      </w:pPr>
+      <w:r>
+        <w:t>storage verinnerlichen</w:t>
+      </w:r>
+    </w:p>
+    <w:p>
+      <w:pPr>
+        <w:pStyle w:val="Listenabsatz"/>
+        <w:numPr>
+          <w:ilvl w:val="1"/>
+          <w:numId w:val="18"/>
+        </w:numPr>
+      </w:pPr>
+      <w:r>
+        <w:t>Rest Unterlagen prüfen</w:t>
+      </w:r>
+    </w:p>
+    <w:p>
+      <w:pPr>
+        <w:pStyle w:val="Listenabsatz"/>
         <w:numPr>
           <w:ilvl w:val="0"/>
           <w:numId w:val="18"/>
         </w:numPr>
       </w:pPr>
       <w:r>
-        <w:t>Validation (aber wichtig für Arbeit)</w:t>
-      </w:r>
-    </w:p>
-    <w:p>
-      <w:pPr>
-        <w:pStyle w:val="ListParagraph"/>
+        <w:t>Javascript Gültigkeitsbereiche (global, local, this)</w:t>
+      </w:r>
+    </w:p>
+    <w:p>
+      <w:pPr>
+        <w:pStyle w:val="Listenabsatz"/>
         <w:numPr>
           <w:ilvl w:val="0"/>
           <w:numId w:val="18"/>
         </w:numPr>
       </w:pPr>
       <w:r>
-        <w:t>CSS insbesondere der CSS3 advanced Stuff</w:t>
+        <w:t>"bubbled events"</w:t>
+      </w:r>
+    </w:p>
+    <w:p>
+      <w:pPr>
+        <w:pStyle w:val="Listenabsatz"/>
+        <w:numPr>
+          <w:ilvl w:val="1"/>
+          <w:numId w:val="18"/>
+        </w:numPr>
+      </w:pPr>
+      <w:r>
+        <w:t>wann ist ein Event "gebubbled"</w:t>
+      </w:r>
+    </w:p>
+    <w:p>
+      <w:pPr>
+        <w:pStyle w:val="Listenabsatz"/>
+        <w:numPr>
+          <w:ilvl w:val="1"/>
+          <w:numId w:val="18"/>
+        </w:numPr>
+      </w:pPr>
+      <w:r>
+        <w:t>sind gefangene Events automatisch aus den "bubble" Vorgang entfernt</w:t>
+      </w:r>
+    </w:p>
+    <w:p>
+      <w:pPr>
+        <w:pStyle w:val="Listenabsatz"/>
+        <w:numPr>
+          <w:ilvl w:val="0"/>
+          <w:numId w:val="18"/>
+        </w:numPr>
+      </w:pPr>
+      <w:r>
+        <w:t>das "null" Objekt (JS)</w:t>
+      </w:r>
+    </w:p>
+    <w:p>
+      <w:pPr>
+        <w:pStyle w:val="Listenabsatz"/>
+        <w:numPr>
+          <w:ilvl w:val="0"/>
+          <w:numId w:val="18"/>
+        </w:numPr>
+      </w:pPr>
+      <w:r>
+        <w:t>AJAX Calls verinnerlichen</w:t>
+      </w:r>
+    </w:p>
+    <w:p>
+      <w:pPr>
+        <w:pStyle w:val="Listenabsatz"/>
+        <w:numPr>
+          <w:ilvl w:val="0"/>
+          <w:numId w:val="18"/>
+        </w:numPr>
+      </w:pPr>
+      <w:r>
+        <w:t>Implementierung von WebWorkern (Notizen), Timeouts</w:t>
+      </w:r>
+    </w:p>
+    <w:p>
+      <w:pPr>
+        <w:pStyle w:val="Listenabsatz"/>
+        <w:numPr>
+          <w:ilvl w:val="0"/>
+          <w:numId w:val="18"/>
+        </w:numPr>
+      </w:pPr>
+      <w:r>
+        <w:t>(De)Serialisierung von Daten (JSON, XML)</w:t>
+      </w:r>
+    </w:p>
+    <w:p>
+      <w:pPr>
+        <w:pStyle w:val="Listenabsatz"/>
+        <w:numPr>
+          <w:ilvl w:val="0"/>
+          <w:numId w:val="18"/>
+        </w:numPr>
+      </w:pPr>
+      <w:r>
+        <w:t>Text-Styling</w:t>
+      </w:r>
+    </w:p>
+    <w:p>
+      <w:pPr>
+        <w:pStyle w:val="Listenabsatz"/>
+        <w:numPr>
+          <w:ilvl w:val="0"/>
+          <w:numId w:val="18"/>
+        </w:numPr>
+      </w:pPr>
+      <w:r>
+        <w:t>CSS Box-Properties (runde Ecken ...)</w:t>
+      </w:r>
+    </w:p>
+    <w:p>
+      <w:pPr>
+        <w:pStyle w:val="Listenabsatz"/>
+        <w:numPr>
+          <w:ilvl w:val="0"/>
+          <w:numId w:val="18"/>
+        </w:numPr>
+      </w:pPr>
+      <w:r>
+        <w:t>Prototyping</w:t>
       </w:r>
     </w:p>
     <w:sectPr>
@@ -1384,7 +1576,7 @@
 </file>
 
 <file path=word/numbering.xml><?xml version="1.0" encoding="utf-8"?>
-<w:numbering xmlns:wpc="http://schemas.microsoft.com/office/word/2010/wordprocessingCanvas" xmlns:mc="http://schemas.openxmlformats.org/markup-compatibility/2006" xmlns:o="urn:schemas-microsoft-com:office:office" xmlns:r="http://schemas.openxmlformats.org/officeDocument/2006/relationships" xmlns:m="http://schemas.openxmlformats.org/officeDocument/2006/math" xmlns:v="urn:schemas-microsoft-com:vml" xmlns:wp14="http://schemas.microsoft.com/office/word/2010/wordprocessingDrawing" xmlns:wp="http://schemas.openxmlformats.org/drawingml/2006/wordprocessingDrawing" xmlns:w10="urn:schemas-microsoft-com:office:word" xmlns:w="http://schemas.openxmlformats.org/wordprocessingml/2006/main" xmlns:w14="http://schemas.microsoft.com/office/word/2010/wordml" xmlns:w15="http://schemas.microsoft.com/office/word/2012/wordml" xmlns:wpg="http://schemas.microsoft.com/office/word/2010/wordprocessingGroup" xmlns:wpi="http://schemas.microsoft.com/office/word/2010/wordprocessingInk" xmlns:wne="http://schemas.microsoft.com/office/word/2006/wordml" xmlns:wps="http://schemas.microsoft.com/office/word/2010/wordprocessingShape" mc:Ignorable="w14 w15 wp14">
+<w:numbering xmlns:ve="http://schemas.openxmlformats.org/markup-compatibility/2006" xmlns:o="urn:schemas-microsoft-com:office:office" xmlns:r="http://schemas.openxmlformats.org/officeDocument/2006/relationships" xmlns:m="http://schemas.openxmlformats.org/officeDocument/2006/math" xmlns:v="urn:schemas-microsoft-com:vml" xmlns:wp="http://schemas.openxmlformats.org/drawingml/2006/wordprocessingDrawing" xmlns:w10="urn:schemas-microsoft-com:office:word" xmlns:w="http://schemas.openxmlformats.org/wordprocessingml/2006/main" xmlns:wne="http://schemas.microsoft.com/office/word/2006/wordml">
   <w:abstractNum w:abstractNumId="0">
     <w:nsid w:val="01166661"/>
     <w:multiLevelType w:val="hybridMultilevel"/>
@@ -2239,13 +2431,126 @@
     </w:lvl>
   </w:abstractNum>
   <w:abstractNum w:abstractNumId="8">
+    <w:nsid w:val="57D13957"/>
+    <w:multiLevelType w:val="hybridMultilevel"/>
+    <w:tmpl w:val="16EE028C"/>
+    <w:lvl w:ilvl="0" w:tplc="04070001">
+      <w:start w:val="1"/>
+      <w:numFmt w:val="bullet"/>
+      <w:lvlText w:val=""/>
+      <w:lvlJc w:val="left"/>
+      <w:pPr>
+        <w:ind w:left="720" w:hanging="360"/>
+      </w:pPr>
+      <w:rPr>
+        <w:rFonts w:ascii="Symbol" w:hAnsi="Symbol" w:hint="default"/>
+      </w:rPr>
+    </w:lvl>
+    <w:lvl w:ilvl="1" w:tplc="04070003">
+      <w:start w:val="1"/>
+      <w:numFmt w:val="bullet"/>
+      <w:lvlText w:val="o"/>
+      <w:lvlJc w:val="left"/>
+      <w:pPr>
+        <w:ind w:left="1440" w:hanging="360"/>
+      </w:pPr>
+      <w:rPr>
+        <w:rFonts w:ascii="Courier New" w:hAnsi="Courier New" w:cs="Courier New" w:hint="default"/>
+      </w:rPr>
+    </w:lvl>
+    <w:lvl w:ilvl="2" w:tplc="04070005" w:tentative="1">
+      <w:start w:val="1"/>
+      <w:numFmt w:val="bullet"/>
+      <w:lvlText w:val=""/>
+      <w:lvlJc w:val="left"/>
+      <w:pPr>
+        <w:ind w:left="2160" w:hanging="360"/>
+      </w:pPr>
+      <w:rPr>
+        <w:rFonts w:ascii="Wingdings" w:hAnsi="Wingdings" w:hint="default"/>
+      </w:rPr>
+    </w:lvl>
+    <w:lvl w:ilvl="3" w:tplc="04070001" w:tentative="1">
+      <w:start w:val="1"/>
+      <w:numFmt w:val="bullet"/>
+      <w:lvlText w:val=""/>
+      <w:lvlJc w:val="left"/>
+      <w:pPr>
+        <w:ind w:left="2880" w:hanging="360"/>
+      </w:pPr>
+      <w:rPr>
+        <w:rFonts w:ascii="Symbol" w:hAnsi="Symbol" w:hint="default"/>
+      </w:rPr>
+    </w:lvl>
+    <w:lvl w:ilvl="4" w:tplc="04070003" w:tentative="1">
+      <w:start w:val="1"/>
+      <w:numFmt w:val="bullet"/>
+      <w:lvlText w:val="o"/>
+      <w:lvlJc w:val="left"/>
+      <w:pPr>
+        <w:ind w:left="3600" w:hanging="360"/>
+      </w:pPr>
+      <w:rPr>
+        <w:rFonts w:ascii="Courier New" w:hAnsi="Courier New" w:cs="Courier New" w:hint="default"/>
+      </w:rPr>
+    </w:lvl>
+    <w:lvl w:ilvl="5" w:tplc="04070005" w:tentative="1">
+      <w:start w:val="1"/>
+      <w:numFmt w:val="bullet"/>
+      <w:lvlText w:val=""/>
+      <w:lvlJc w:val="left"/>
+      <w:pPr>
+        <w:ind w:left="4320" w:hanging="360"/>
+      </w:pPr>
+      <w:rPr>
+        <w:rFonts w:ascii="Wingdings" w:hAnsi="Wingdings" w:hint="default"/>
+      </w:rPr>
+    </w:lvl>
+    <w:lvl w:ilvl="6" w:tplc="04070001" w:tentative="1">
+      <w:start w:val="1"/>
+      <w:numFmt w:val="bullet"/>
+      <w:lvlText w:val=""/>
+      <w:lvlJc w:val="left"/>
+      <w:pPr>
+        <w:ind w:left="5040" w:hanging="360"/>
+      </w:pPr>
+      <w:rPr>
+        <w:rFonts w:ascii="Symbol" w:hAnsi="Symbol" w:hint="default"/>
+      </w:rPr>
+    </w:lvl>
+    <w:lvl w:ilvl="7" w:tplc="04070003" w:tentative="1">
+      <w:start w:val="1"/>
+      <w:numFmt w:val="bullet"/>
+      <w:lvlText w:val="o"/>
+      <w:lvlJc w:val="left"/>
+      <w:pPr>
+        <w:ind w:left="5760" w:hanging="360"/>
+      </w:pPr>
+      <w:rPr>
+        <w:rFonts w:ascii="Courier New" w:hAnsi="Courier New" w:cs="Courier New" w:hint="default"/>
+      </w:rPr>
+    </w:lvl>
+    <w:lvl w:ilvl="8" w:tplc="04070005" w:tentative="1">
+      <w:start w:val="1"/>
+      <w:numFmt w:val="bullet"/>
+      <w:lvlText w:val=""/>
+      <w:lvlJc w:val="left"/>
+      <w:pPr>
+        <w:ind w:left="6480" w:hanging="360"/>
+      </w:pPr>
+      <w:rPr>
+        <w:rFonts w:ascii="Wingdings" w:hAnsi="Wingdings" w:hint="default"/>
+      </w:rPr>
+    </w:lvl>
+  </w:abstractNum>
+  <w:abstractNum w:abstractNumId="9">
     <w:nsid w:val="588539F4"/>
     <w:multiLevelType w:val="multilevel"/>
     <w:tmpl w:val="04070025"/>
     <w:lvl w:ilvl="0">
       <w:start w:val="1"/>
       <w:numFmt w:val="decimal"/>
-      <w:pStyle w:val="Heading1"/>
+      <w:pStyle w:val="berschrift1"/>
       <w:lvlText w:val="%1"/>
       <w:lvlJc w:val="left"/>
       <w:pPr>
@@ -2258,7 +2563,7 @@
     <w:lvl w:ilvl="1">
       <w:start w:val="1"/>
       <w:numFmt w:val="decimal"/>
-      <w:pStyle w:val="Heading2"/>
+      <w:pStyle w:val="berschrift2"/>
       <w:lvlText w:val="%1.%2"/>
       <w:lvlJc w:val="left"/>
       <w:pPr>
@@ -2277,7 +2582,7 @@
     <w:lvl w:ilvl="3">
       <w:start w:val="1"/>
       <w:numFmt w:val="decimal"/>
-      <w:pStyle w:val="Heading4"/>
+      <w:pStyle w:val="berschrift4"/>
       <w:lvlText w:val="%1.%2.%3.%4"/>
       <w:lvlJc w:val="left"/>
       <w:pPr>
@@ -2296,7 +2601,7 @@
     <w:lvl w:ilvl="5">
       <w:start w:val="1"/>
       <w:numFmt w:val="decimal"/>
-      <w:pStyle w:val="Heading6"/>
+      <w:pStyle w:val="berschrift6"/>
       <w:lvlText w:val="%1.%2.%3.%4.%5.%6"/>
       <w:lvlJc w:val="left"/>
       <w:pPr>
@@ -2306,7 +2611,7 @@
     <w:lvl w:ilvl="6">
       <w:start w:val="1"/>
       <w:numFmt w:val="decimal"/>
-      <w:pStyle w:val="Heading7"/>
+      <w:pStyle w:val="berschrift7"/>
       <w:lvlText w:val="%1.%2.%3.%4.%5.%6.%7"/>
       <w:lvlJc w:val="left"/>
       <w:pPr>
@@ -2316,7 +2621,7 @@
     <w:lvl w:ilvl="7">
       <w:start w:val="1"/>
       <w:numFmt w:val="decimal"/>
-      <w:pStyle w:val="Heading8"/>
+      <w:pStyle w:val="berschrift8"/>
       <w:lvlText w:val="%1.%2.%3.%4.%5.%6.%7.%8"/>
       <w:lvlJc w:val="left"/>
       <w:pPr>
@@ -2326,7 +2631,7 @@
     <w:lvl w:ilvl="8">
       <w:start w:val="1"/>
       <w:numFmt w:val="decimal"/>
-      <w:pStyle w:val="Heading9"/>
+      <w:pStyle w:val="berschrift9"/>
       <w:lvlText w:val="%1.%2.%3.%4.%5.%6.%7.%8.%9"/>
       <w:lvlJc w:val="left"/>
       <w:pPr>
@@ -2334,7 +2639,7 @@
       </w:pPr>
     </w:lvl>
   </w:abstractNum>
-  <w:abstractNum w:abstractNumId="9">
+  <w:abstractNum w:abstractNumId="10">
     <w:nsid w:val="5B895943"/>
     <w:multiLevelType w:val="hybridMultilevel"/>
     <w:tmpl w:val="6D70BFFA"/>
@@ -2350,7 +2655,7 @@
         <w:rFonts w:ascii="Symbol" w:hAnsi="Symbol" w:hint="default"/>
       </w:rPr>
     </w:lvl>
-    <w:lvl w:ilvl="1" w:tplc="04070003" w:tentative="1">
+    <w:lvl w:ilvl="1" w:tplc="04070003">
       <w:start w:val="1"/>
       <w:numFmt w:val="bullet"/>
       <w:lvlText w:val="o"/>
@@ -2447,7 +2752,7 @@
       </w:rPr>
     </w:lvl>
   </w:abstractNum>
-  <w:abstractNum w:abstractNumId="10">
+  <w:abstractNum w:abstractNumId="11">
     <w:nsid w:val="5C3F3956"/>
     <w:multiLevelType w:val="hybridMultilevel"/>
     <w:tmpl w:val="79563F9C"/>
@@ -2536,7 +2841,7 @@
       </w:pPr>
     </w:lvl>
   </w:abstractNum>
-  <w:abstractNum w:abstractNumId="11">
+  <w:abstractNum w:abstractNumId="12">
     <w:nsid w:val="5D571917"/>
     <w:multiLevelType w:val="hybridMultilevel"/>
     <w:tmpl w:val="FC2A9214"/>
@@ -2625,7 +2930,7 @@
       </w:pPr>
     </w:lvl>
   </w:abstractNum>
-  <w:abstractNum w:abstractNumId="12">
+  <w:abstractNum w:abstractNumId="13">
     <w:nsid w:val="6BF73495"/>
     <w:multiLevelType w:val="hybridMultilevel"/>
     <w:tmpl w:val="0C2410E6"/>
@@ -2711,7 +3016,7 @@
       </w:pPr>
     </w:lvl>
   </w:abstractNum>
-  <w:abstractNum w:abstractNumId="13">
+  <w:abstractNum w:abstractNumId="14">
     <w:nsid w:val="6F624E95"/>
     <w:multiLevelType w:val="hybridMultilevel"/>
     <w:tmpl w:val="E10080C6"/>
@@ -2797,7 +3102,7 @@
       </w:pPr>
     </w:lvl>
   </w:abstractNum>
-  <w:abstractNum w:abstractNumId="14">
+  <w:abstractNum w:abstractNumId="15">
     <w:nsid w:val="71593DA5"/>
     <w:multiLevelType w:val="multilevel"/>
     <w:tmpl w:val="22A0E07C"/>
@@ -2950,16 +3255,16 @@
     <w:abstractNumId w:val="7"/>
   </w:num>
   <w:num w:numId="2">
-    <w:abstractNumId w:val="12"/>
+    <w:abstractNumId w:val="13"/>
   </w:num>
   <w:num w:numId="3">
     <w:abstractNumId w:val="5"/>
   </w:num>
   <w:num w:numId="4">
-    <w:abstractNumId w:val="13"/>
+    <w:abstractNumId w:val="14"/>
   </w:num>
   <w:num w:numId="5">
-    <w:abstractNumId w:val="10"/>
+    <w:abstractNumId w:val="11"/>
   </w:num>
   <w:num w:numId="6">
     <w:abstractNumId w:val="1"/>
@@ -2992,13 +3297,13 @@
     <w:abstractNumId w:val="1"/>
   </w:num>
   <w:num w:numId="16">
-    <w:abstractNumId w:val="11"/>
+    <w:abstractNumId w:val="12"/>
   </w:num>
   <w:num w:numId="17">
-    <w:abstractNumId w:val="8"/>
+    <w:abstractNumId w:val="9"/>
   </w:num>
   <w:num w:numId="18">
-    <w:abstractNumId w:val="9"/>
+    <w:abstractNumId w:val="10"/>
   </w:num>
   <w:num w:numId="19">
     <w:abstractNumId w:val="0"/>
@@ -3007,7 +3312,7 @@
     <w:abstractNumId w:val="6"/>
   </w:num>
   <w:num w:numId="21">
-    <w:abstractNumId w:val="14"/>
+    <w:abstractNumId w:val="15"/>
   </w:num>
   <w:num w:numId="22">
     <w:abstractNumId w:val="4"/>
@@ -3018,11 +3323,14 @@
   <w:num w:numId="24">
     <w:abstractNumId w:val="3"/>
   </w:num>
+  <w:num w:numId="25">
+    <w:abstractNumId w:val="8"/>
+  </w:num>
 </w:numbering>
 </file>
 
 <file path=word/styles.xml><?xml version="1.0" encoding="utf-8"?>
-<w:styles xmlns:mc="http://schemas.openxmlformats.org/markup-compatibility/2006" xmlns:r="http://schemas.openxmlformats.org/officeDocument/2006/relationships" xmlns:w="http://schemas.openxmlformats.org/wordprocessingml/2006/main" xmlns:w14="http://schemas.microsoft.com/office/word/2010/wordml" xmlns:w15="http://schemas.microsoft.com/office/word/2012/wordml" mc:Ignorable="w14 w15">
+<w:styles xmlns:r="http://schemas.openxmlformats.org/officeDocument/2006/relationships" xmlns:w="http://schemas.openxmlformats.org/wordprocessingml/2006/main">
   <w:docDefaults>
     <w:rPrDefault>
       <w:rPr>
@@ -3038,389 +3346,155 @@
       </w:pPr>
     </w:pPrDefault>
   </w:docDefaults>
-  <w:latentStyles w:defLockedState="0" w:defUIPriority="99" w:defSemiHidden="0" w:defUnhideWhenUsed="0" w:defQFormat="0" w:count="371">
-    <w:lsdException w:name="Normal" w:uiPriority="0" w:qFormat="1"/>
-    <w:lsdException w:name="heading 1" w:uiPriority="9" w:qFormat="1"/>
-    <w:lsdException w:name="heading 2" w:semiHidden="1" w:uiPriority="9" w:unhideWhenUsed="1" w:qFormat="1"/>
-    <w:lsdException w:name="heading 3" w:semiHidden="1" w:uiPriority="9" w:unhideWhenUsed="1" w:qFormat="1"/>
-    <w:lsdException w:name="heading 4" w:semiHidden="1" w:uiPriority="9" w:unhideWhenUsed="1" w:qFormat="1"/>
-    <w:lsdException w:name="heading 5" w:semiHidden="1" w:uiPriority="9" w:unhideWhenUsed="1" w:qFormat="1"/>
-    <w:lsdException w:name="heading 6" w:semiHidden="1" w:uiPriority="9" w:unhideWhenUsed="1" w:qFormat="1"/>
-    <w:lsdException w:name="heading 7" w:semiHidden="1" w:uiPriority="9" w:unhideWhenUsed="1" w:qFormat="1"/>
-    <w:lsdException w:name="heading 8" w:semiHidden="1" w:uiPriority="9" w:unhideWhenUsed="1" w:qFormat="1"/>
-    <w:lsdException w:name="heading 9" w:semiHidden="1" w:uiPriority="9" w:unhideWhenUsed="1" w:qFormat="1"/>
-    <w:lsdException w:name="index 1" w:semiHidden="1" w:unhideWhenUsed="1"/>
-    <w:lsdException w:name="index 2" w:semiHidden="1" w:unhideWhenUsed="1"/>
-    <w:lsdException w:name="index 3" w:semiHidden="1" w:unhideWhenUsed="1"/>
-    <w:lsdException w:name="index 4" w:semiHidden="1" w:unhideWhenUsed="1"/>
-    <w:lsdException w:name="index 5" w:semiHidden="1" w:unhideWhenUsed="1"/>
-    <w:lsdException w:name="index 6" w:semiHidden="1" w:unhideWhenUsed="1"/>
-    <w:lsdException w:name="index 7" w:semiHidden="1" w:unhideWhenUsed="1"/>
-    <w:lsdException w:name="index 8" w:semiHidden="1" w:unhideWhenUsed="1"/>
-    <w:lsdException w:name="index 9" w:semiHidden="1" w:unhideWhenUsed="1"/>
-    <w:lsdException w:name="toc 1" w:semiHidden="1" w:uiPriority="39" w:unhideWhenUsed="1"/>
-    <w:lsdException w:name="toc 2" w:semiHidden="1" w:uiPriority="39" w:unhideWhenUsed="1"/>
-    <w:lsdException w:name="toc 3" w:semiHidden="1" w:uiPriority="39" w:unhideWhenUsed="1"/>
-    <w:lsdException w:name="toc 4" w:semiHidden="1" w:uiPriority="39" w:unhideWhenUsed="1"/>
-    <w:lsdException w:name="toc 5" w:semiHidden="1" w:uiPriority="39" w:unhideWhenUsed="1"/>
-    <w:lsdException w:name="toc 6" w:semiHidden="1" w:uiPriority="39" w:unhideWhenUsed="1"/>
-    <w:lsdException w:name="toc 7" w:semiHidden="1" w:uiPriority="39" w:unhideWhenUsed="1"/>
-    <w:lsdException w:name="toc 8" w:semiHidden="1" w:uiPriority="39" w:unhideWhenUsed="1"/>
-    <w:lsdException w:name="toc 9" w:semiHidden="1" w:uiPriority="39" w:unhideWhenUsed="1"/>
-    <w:lsdException w:name="Normal Indent" w:semiHidden="1" w:unhideWhenUsed="1"/>
-    <w:lsdException w:name="footnote text" w:semiHidden="1" w:unhideWhenUsed="1"/>
-    <w:lsdException w:name="annotation text" w:semiHidden="1" w:unhideWhenUsed="1"/>
-    <w:lsdException w:name="header" w:semiHidden="1" w:unhideWhenUsed="1"/>
-    <w:lsdException w:name="footer" w:semiHidden="1" w:unhideWhenUsed="1"/>
-    <w:lsdException w:name="index heading" w:semiHidden="1" w:unhideWhenUsed="1"/>
-    <w:lsdException w:name="caption" w:semiHidden="1" w:uiPriority="35" w:unhideWhenUsed="1" w:qFormat="1"/>
-    <w:lsdException w:name="table of figures" w:semiHidden="1" w:unhideWhenUsed="1"/>
-    <w:lsdException w:name="envelope address" w:semiHidden="1" w:unhideWhenUsed="1"/>
-    <w:lsdException w:name="envelope return" w:semiHidden="1" w:unhideWhenUsed="1"/>
-    <w:lsdException w:name="footnote reference" w:semiHidden="1" w:unhideWhenUsed="1"/>
-    <w:lsdException w:name="annotation reference" w:semiHidden="1" w:unhideWhenUsed="1"/>
-    <w:lsdException w:name="line number" w:semiHidden="1" w:unhideWhenUsed="1"/>
-    <w:lsdException w:name="page number" w:semiHidden="1" w:unhideWhenUsed="1"/>
-    <w:lsdException w:name="endnote reference" w:semiHidden="1" w:unhideWhenUsed="1"/>
-    <w:lsdException w:name="endnote text" w:semiHidden="1" w:unhideWhenUsed="1"/>
-    <w:lsdException w:name="table of authorities" w:semiHidden="1" w:unhideWhenUsed="1"/>
-    <w:lsdException w:name="macro" w:semiHidden="1" w:unhideWhenUsed="1"/>
-    <w:lsdException w:name="toa heading" w:semiHidden="1" w:unhideWhenUsed="1"/>
-    <w:lsdException w:name="List" w:semiHidden="1" w:unhideWhenUsed="1"/>
-    <w:lsdException w:name="List Bullet" w:semiHidden="1" w:unhideWhenUsed="1"/>
-    <w:lsdException w:name="List Number" w:semiHidden="1" w:unhideWhenUsed="1"/>
-    <w:lsdException w:name="List 2" w:semiHidden="1" w:unhideWhenUsed="1"/>
-    <w:lsdException w:name="List 3" w:semiHidden="1" w:unhideWhenUsed="1"/>
-    <w:lsdException w:name="List 4" w:semiHidden="1" w:unhideWhenUsed="1"/>
-    <w:lsdException w:name="List 5" w:semiHidden="1" w:unhideWhenUsed="1"/>
-    <w:lsdException w:name="List Bullet 2" w:semiHidden="1" w:unhideWhenUsed="1"/>
-    <w:lsdException w:name="List Bullet 3" w:semiHidden="1" w:unhideWhenUsed="1"/>
-    <w:lsdException w:name="List Bullet 4" w:semiHidden="1" w:unhideWhenUsed="1"/>
-    <w:lsdException w:name="List Bullet 5" w:semiHidden="1" w:unhideWhenUsed="1"/>
-    <w:lsdException w:name="List Number 2" w:semiHidden="1" w:unhideWhenUsed="1"/>
-    <w:lsdException w:name="List Number 3" w:semiHidden="1" w:unhideWhenUsed="1"/>
-    <w:lsdException w:name="List Number 4" w:semiHidden="1" w:unhideWhenUsed="1"/>
-    <w:lsdException w:name="List Number 5" w:semiHidden="1" w:unhideWhenUsed="1"/>
-    <w:lsdException w:name="Title" w:uiPriority="10" w:qFormat="1"/>
-    <w:lsdException w:name="Closing" w:semiHidden="1" w:unhideWhenUsed="1"/>
-    <w:lsdException w:name="Signature" w:semiHidden="1" w:unhideWhenUsed="1"/>
-    <w:lsdException w:name="Default Paragraph Font" w:semiHidden="1" w:uiPriority="1" w:unhideWhenUsed="1"/>
-    <w:lsdException w:name="Body Text" w:semiHidden="1" w:unhideWhenUsed="1"/>
-    <w:lsdException w:name="Body Text Indent" w:semiHidden="1" w:unhideWhenUsed="1"/>
-    <w:lsdException w:name="List Continue" w:semiHidden="1" w:unhideWhenUsed="1"/>
-    <w:lsdException w:name="List Continue 2" w:semiHidden="1" w:unhideWhenUsed="1"/>
-    <w:lsdException w:name="List Continue 3" w:semiHidden="1" w:unhideWhenUsed="1"/>
-    <w:lsdException w:name="List Continue 4" w:semiHidden="1" w:unhideWhenUsed="1"/>
-    <w:lsdException w:name="List Continue 5" w:semiHidden="1" w:unhideWhenUsed="1"/>
-    <w:lsdException w:name="Message Header" w:semiHidden="1" w:unhideWhenUsed="1"/>
-    <w:lsdException w:name="Subtitle" w:uiPriority="11" w:qFormat="1"/>
-    <w:lsdException w:name="Salutation" w:semiHidden="1" w:unhideWhenUsed="1"/>
-    <w:lsdException w:name="Date" w:semiHidden="1" w:unhideWhenUsed="1"/>
-    <w:lsdException w:name="Body Text First Indent" w:semiHidden="1" w:unhideWhenUsed="1"/>
-    <w:lsdException w:name="Body Text First Indent 2" w:semiHidden="1" w:unhideWhenUsed="1"/>
-    <w:lsdException w:name="Note Heading" w:semiHidden="1" w:unhideWhenUsed="1"/>
-    <w:lsdException w:name="Body Text 2" w:semiHidden="1" w:unhideWhenUsed="1"/>
-    <w:lsdException w:name="Body Text 3" w:semiHidden="1" w:unhideWhenUsed="1"/>
-    <w:lsdException w:name="Body Text Indent 2" w:semiHidden="1" w:unhideWhenUsed="1"/>
-    <w:lsdException w:name="Body Text Indent 3" w:semiHidden="1" w:unhideWhenUsed="1"/>
-    <w:lsdException w:name="Block Text" w:semiHidden="1" w:unhideWhenUsed="1"/>
-    <w:lsdException w:name="Hyperlink" w:semiHidden="1" w:unhideWhenUsed="1"/>
-    <w:lsdException w:name="FollowedHyperlink" w:semiHidden="1" w:unhideWhenUsed="1"/>
-    <w:lsdException w:name="Strong" w:uiPriority="22" w:qFormat="1"/>
-    <w:lsdException w:name="Emphasis" w:uiPriority="20" w:qFormat="1"/>
-    <w:lsdException w:name="Document Map" w:semiHidden="1" w:unhideWhenUsed="1"/>
-    <w:lsdException w:name="Plain Text" w:semiHidden="1" w:unhideWhenUsed="1"/>
-    <w:lsdException w:name="E-mail Signature" w:semiHidden="1" w:unhideWhenUsed="1"/>
-    <w:lsdException w:name="HTML Top of Form" w:semiHidden="1" w:unhideWhenUsed="1"/>
-    <w:lsdException w:name="HTML Bottom of Form" w:semiHidden="1" w:unhideWhenUsed="1"/>
-    <w:lsdException w:name="Normal (Web)" w:semiHidden="1" w:unhideWhenUsed="1"/>
-    <w:lsdException w:name="HTML Acronym" w:semiHidden="1" w:unhideWhenUsed="1"/>
-    <w:lsdException w:name="HTML Address" w:semiHidden="1" w:unhideWhenUsed="1"/>
-    <w:lsdException w:name="HTML Cite" w:semiHidden="1" w:unhideWhenUsed="1"/>
-    <w:lsdException w:name="HTML Code" w:semiHidden="1" w:unhideWhenUsed="1"/>
-    <w:lsdException w:name="HTML Definition" w:semiHidden="1" w:unhideWhenUsed="1"/>
-    <w:lsdException w:name="HTML Keyboard" w:semiHidden="1" w:unhideWhenUsed="1"/>
-    <w:lsdException w:name="HTML Preformatted" w:semiHidden="1" w:unhideWhenUsed="1"/>
-    <w:lsdException w:name="HTML Sample" w:semiHidden="1" w:unhideWhenUsed="1"/>
-    <w:lsdException w:name="HTML Typewriter" w:semiHidden="1" w:unhideWhenUsed="1"/>
-    <w:lsdException w:name="HTML Variable" w:semiHidden="1" w:unhideWhenUsed="1"/>
-    <w:lsdException w:name="Normal Table" w:semiHidden="1" w:unhideWhenUsed="1"/>
-    <w:lsdException w:name="annotation subject" w:semiHidden="1" w:unhideWhenUsed="1"/>
-    <w:lsdException w:name="No List" w:semiHidden="1" w:unhideWhenUsed="1"/>
-    <w:lsdException w:name="Outline List 1" w:semiHidden="1" w:unhideWhenUsed="1"/>
-    <w:lsdException w:name="Outline List 2" w:semiHidden="1" w:unhideWhenUsed="1"/>
-    <w:lsdException w:name="Outline List 3" w:semiHidden="1" w:unhideWhenUsed="1"/>
-    <w:lsdException w:name="Table Simple 1" w:semiHidden="1" w:unhideWhenUsed="1"/>
-    <w:lsdException w:name="Table Simple 2" w:semiHidden="1" w:unhideWhenUsed="1"/>
-    <w:lsdException w:name="Table Simple 3" w:semiHidden="1" w:unhideWhenUsed="1"/>
-    <w:lsdException w:name="Table Classic 1" w:semiHidden="1" w:unhideWhenUsed="1"/>
-    <w:lsdException w:name="Table Classic 2" w:semiHidden="1" w:unhideWhenUsed="1"/>
-    <w:lsdException w:name="Table Classic 3" w:semiHidden="1" w:unhideWhenUsed="1"/>
-    <w:lsdException w:name="Table Classic 4" w:semiHidden="1" w:unhideWhenUsed="1"/>
-    <w:lsdException w:name="Table Colorful 1" w:semiHidden="1" w:unhideWhenUsed="1"/>
-    <w:lsdException w:name="Table Colorful 2" w:semiHidden="1" w:unhideWhenUsed="1"/>
-    <w:lsdException w:name="Table Colorful 3" w:semiHidden="1" w:unhideWhenUsed="1"/>
-    <w:lsdException w:name="Table Columns 1" w:semiHidden="1" w:unhideWhenUsed="1"/>
-    <w:lsdException w:name="Table Columns 2" w:semiHidden="1" w:unhideWhenUsed="1"/>
-    <w:lsdException w:name="Table Columns 3" w:semiHidden="1" w:unhideWhenUsed="1"/>
-    <w:lsdException w:name="Table Columns 4" w:semiHidden="1" w:unhideWhenUsed="1"/>
-    <w:lsdException w:name="Table Columns 5" w:semiHidden="1" w:unhideWhenUsed="1"/>
-    <w:lsdException w:name="Table Grid 1" w:semiHidden="1" w:unhideWhenUsed="1"/>
-    <w:lsdException w:name="Table Grid 2" w:semiHidden="1" w:unhideWhenUsed="1"/>
-    <w:lsdException w:name="Table Grid 3" w:semiHidden="1" w:unhideWhenUsed="1"/>
-    <w:lsdException w:name="Table Grid 4" w:semiHidden="1" w:unhideWhenUsed="1"/>
-    <w:lsdException w:name="Table Grid 5" w:semiHidden="1" w:unhideWhenUsed="1"/>
-    <w:lsdException w:name="Table Grid 6" w:semiHidden="1" w:unhideWhenUsed="1"/>
-    <w:lsdException w:name="Table Grid 7" w:semiHidden="1" w:unhideWhenUsed="1"/>
-    <w:lsdException w:name="Table Grid 8" w:semiHidden="1" w:unhideWhenUsed="1"/>
-    <w:lsdException w:name="Table List 1" w:semiHidden="1" w:unhideWhenUsed="1"/>
-    <w:lsdException w:name="Table List 2" w:semiHidden="1" w:unhideWhenUsed="1"/>
-    <w:lsdException w:name="Table List 3" w:semiHidden="1" w:unhideWhenUsed="1"/>
-    <w:lsdException w:name="Table List 4" w:semiHidden="1" w:unhideWhenUsed="1"/>
-    <w:lsdException w:name="Table List 5" w:semiHidden="1" w:unhideWhenUsed="1"/>
-    <w:lsdException w:name="Table List 6" w:semiHidden="1" w:unhideWhenUsed="1"/>
-    <w:lsdException w:name="Table List 7" w:semiHidden="1" w:unhideWhenUsed="1"/>
-    <w:lsdException w:name="Table List 8" w:semiHidden="1" w:unhideWhenUsed="1"/>
-    <w:lsdException w:name="Table 3D effects 1" w:semiHidden="1" w:unhideWhenUsed="1"/>
-    <w:lsdException w:name="Table 3D effects 2" w:semiHidden="1" w:unhideWhenUsed="1"/>
-    <w:lsdException w:name="Table 3D effects 3" w:semiHidden="1" w:unhideWhenUsed="1"/>
-    <w:lsdException w:name="Table Contemporary" w:semiHidden="1" w:unhideWhenUsed="1"/>
-    <w:lsdException w:name="Table Elegant" w:semiHidden="1" w:unhideWhenUsed="1"/>
-    <w:lsdException w:name="Table Professional" w:semiHidden="1" w:unhideWhenUsed="1"/>
-    <w:lsdException w:name="Table Subtle 1" w:semiHidden="1" w:unhideWhenUsed="1"/>
-    <w:lsdException w:name="Table Subtle 2" w:semiHidden="1" w:unhideWhenUsed="1"/>
-    <w:lsdException w:name="Table Web 1" w:semiHidden="1" w:unhideWhenUsed="1"/>
-    <w:lsdException w:name="Table Web 2" w:semiHidden="1" w:unhideWhenUsed="1"/>
-    <w:lsdException w:name="Table Web 3" w:semiHidden="1" w:unhideWhenUsed="1"/>
-    <w:lsdException w:name="Balloon Text" w:semiHidden="1" w:unhideWhenUsed="1"/>
-    <w:lsdException w:name="Table Grid" w:uiPriority="39"/>
-    <w:lsdException w:name="Table Theme" w:semiHidden="1" w:unhideWhenUsed="1"/>
-    <w:lsdException w:name="Placeholder Text" w:semiHidden="1"/>
-    <w:lsdException w:name="No Spacing" w:uiPriority="1" w:qFormat="1"/>
-    <w:lsdException w:name="Light Shading" w:uiPriority="60"/>
-    <w:lsdException w:name="Light List" w:uiPriority="61"/>
-    <w:lsdException w:name="Light Grid" w:uiPriority="62"/>
-    <w:lsdException w:name="Medium Shading 1" w:uiPriority="63"/>
-    <w:lsdException w:name="Medium Shading 2" w:uiPriority="64"/>
-    <w:lsdException w:name="Medium List 1" w:uiPriority="65"/>
-    <w:lsdException w:name="Medium List 2" w:uiPriority="66"/>
-    <w:lsdException w:name="Medium Grid 1" w:uiPriority="67"/>
-    <w:lsdException w:name="Medium Grid 2" w:uiPriority="68"/>
-    <w:lsdException w:name="Medium Grid 3" w:uiPriority="69"/>
-    <w:lsdException w:name="Dark List" w:uiPriority="70"/>
-    <w:lsdException w:name="Colorful Shading" w:uiPriority="71"/>
-    <w:lsdException w:name="Colorful List" w:uiPriority="72"/>
-    <w:lsdException w:name="Colorful Grid" w:uiPriority="73"/>
-    <w:lsdException w:name="Light Shading Accent 1" w:uiPriority="60"/>
-    <w:lsdException w:name="Light List Accent 1" w:uiPriority="61"/>
-    <w:lsdException w:name="Light Grid Accent 1" w:uiPriority="62"/>
-    <w:lsdException w:name="Medium Shading 1 Accent 1" w:uiPriority="63"/>
-    <w:lsdException w:name="Medium Shading 2 Accent 1" w:uiPriority="64"/>
-    <w:lsdException w:name="Medium List 1 Accent 1" w:uiPriority="65"/>
-    <w:lsdException w:name="Revision" w:semiHidden="1"/>
-    <w:lsdException w:name="List Paragraph" w:uiPriority="34" w:qFormat="1"/>
-    <w:lsdException w:name="Quote" w:uiPriority="29" w:qFormat="1"/>
-    <w:lsdException w:name="Intense Quote" w:uiPriority="30" w:qFormat="1"/>
-    <w:lsdException w:name="Medium List 2 Accent 1" w:uiPriority="66"/>
-    <w:lsdException w:name="Medium Grid 1 Accent 1" w:uiPriority="67"/>
-    <w:lsdException w:name="Medium Grid 2 Accent 1" w:uiPriority="68"/>
-    <w:lsdException w:name="Medium Grid 3 Accent 1" w:uiPriority="69"/>
-    <w:lsdException w:name="Dark List Accent 1" w:uiPriority="70"/>
-    <w:lsdException w:name="Colorful Shading Accent 1" w:uiPriority="71"/>
-    <w:lsdException w:name="Colorful List Accent 1" w:uiPriority="72"/>
-    <w:lsdException w:name="Colorful Grid Accent 1" w:uiPriority="73"/>
-    <w:lsdException w:name="Light Shading Accent 2" w:uiPriority="60"/>
-    <w:lsdException w:name="Light List Accent 2" w:uiPriority="61"/>
-    <w:lsdException w:name="Light Grid Accent 2" w:uiPriority="62"/>
-    <w:lsdException w:name="Medium Shading 1 Accent 2" w:uiPriority="63"/>
-    <w:lsdException w:name="Medium Shading 2 Accent 2" w:uiPriority="64"/>
-    <w:lsdException w:name="Medium List 1 Accent 2" w:uiPriority="65"/>
-    <w:lsdException w:name="Medium List 2 Accent 2" w:uiPriority="66"/>
-    <w:lsdException w:name="Medium Grid 1 Accent 2" w:uiPriority="67"/>
-    <w:lsdException w:name="Medium Grid 2 Accent 2" w:uiPriority="68"/>
-    <w:lsdException w:name="Medium Grid 3 Accent 2" w:uiPriority="69"/>
-    <w:lsdException w:name="Dark List Accent 2" w:uiPriority="70"/>
-    <w:lsdException w:name="Colorful Shading Accent 2" w:uiPriority="71"/>
-    <w:lsdException w:name="Colorful List Accent 2" w:uiPriority="72"/>
-    <w:lsdException w:name="Colorful Grid Accent 2" w:uiPriority="73"/>
-    <w:lsdException w:name="Light Shading Accent 3" w:uiPriority="60"/>
-    <w:lsdException w:name="Light List Accent 3" w:uiPriority="61"/>
-    <w:lsdException w:name="Light Grid Accent 3" w:uiPriority="62"/>
-    <w:lsdException w:name="Medium Shading 1 Accent 3" w:uiPriority="63"/>
-    <w:lsdException w:name="Medium Shading 2 Accent 3" w:uiPriority="64"/>
-    <w:lsdException w:name="Medium List 1 Accent 3" w:uiPriority="65"/>
-    <w:lsdException w:name="Medium List 2 Accent 3" w:uiPriority="66"/>
-    <w:lsdException w:name="Medium Grid 1 Accent 3" w:uiPriority="67"/>
-    <w:lsdException w:name="Medium Grid 2 Accent 3" w:uiPriority="68"/>
-    <w:lsdException w:name="Medium Grid 3 Accent 3" w:uiPriority="69"/>
-    <w:lsdException w:name="Dark List Accent 3" w:uiPriority="70"/>
-    <w:lsdException w:name="Colorful Shading Accent 3" w:uiPriority="71"/>
-    <w:lsdException w:name="Colorful List Accent 3" w:uiPriority="72"/>
-    <w:lsdException w:name="Colorful Grid Accent 3" w:uiPriority="73"/>
-    <w:lsdException w:name="Light Shading Accent 4" w:uiPriority="60"/>
-    <w:lsdException w:name="Light List Accent 4" w:uiPriority="61"/>
-    <w:lsdException w:name="Light Grid Accent 4" w:uiPriority="62"/>
-    <w:lsdException w:name="Medium Shading 1 Accent 4" w:uiPriority="63"/>
-    <w:lsdException w:name="Medium Shading 2 Accent 4" w:uiPriority="64"/>
-    <w:lsdException w:name="Medium List 1 Accent 4" w:uiPriority="65"/>
-    <w:lsdException w:name="Medium List 2 Accent 4" w:uiPriority="66"/>
-    <w:lsdException w:name="Medium Grid 1 Accent 4" w:uiPriority="67"/>
-    <w:lsdException w:name="Medium Grid 2 Accent 4" w:uiPriority="68"/>
-    <w:lsdException w:name="Medium Grid 3 Accent 4" w:uiPriority="69"/>
-    <w:lsdException w:name="Dark List Accent 4" w:uiPriority="70"/>
-    <w:lsdException w:name="Colorful Shading Accent 4" w:uiPriority="71"/>
-    <w:lsdException w:name="Colorful List Accent 4" w:uiPriority="72"/>
-    <w:lsdException w:name="Colorful Grid Accent 4" w:uiPriority="73"/>
-    <w:lsdException w:name="Light Shading Accent 5" w:uiPriority="60"/>
-    <w:lsdException w:name="Light List Accent 5" w:uiPriority="61"/>
-    <w:lsdException w:name="Light Grid Accent 5" w:uiPriority="62"/>
-    <w:lsdException w:name="Medium Shading 1 Accent 5" w:uiPriority="63"/>
-    <w:lsdException w:name="Medium Shading 2 Accent 5" w:uiPriority="64"/>
-    <w:lsdException w:name="Medium List 1 Accent 5" w:uiPriority="65"/>
-    <w:lsdException w:name="Medium List 2 Accent 5" w:uiPriority="66"/>
-    <w:lsdException w:name="Medium Grid 1 Accent 5" w:uiPriority="67"/>
-    <w:lsdException w:name="Medium Grid 2 Accent 5" w:uiPriority="68"/>
-    <w:lsdException w:name="Medium Grid 3 Accent 5" w:uiPriority="69"/>
-    <w:lsdException w:name="Dark List Accent 5" w:uiPriority="70"/>
-    <w:lsdException w:name="Colorful Shading Accent 5" w:uiPriority="71"/>
-    <w:lsdException w:name="Colorful List Accent 5" w:uiPriority="72"/>
-    <w:lsdException w:name="Colorful Grid Accent 5" w:uiPriority="73"/>
-    <w:lsdException w:name="Light Shading Accent 6" w:uiPriority="60"/>
-    <w:lsdException w:name="Light List Accent 6" w:uiPriority="61"/>
-    <w:lsdException w:name="Light Grid Accent 6" w:uiPriority="62"/>
-    <w:lsdException w:name="Medium Shading 1 Accent 6" w:uiPriority="63"/>
-    <w:lsdException w:name="Medium Shading 2 Accent 6" w:uiPriority="64"/>
-    <w:lsdException w:name="Medium List 1 Accent 6" w:uiPriority="65"/>
-    <w:lsdException w:name="Medium List 2 Accent 6" w:uiPriority="66"/>
-    <w:lsdException w:name="Medium Grid 1 Accent 6" w:uiPriority="67"/>
-    <w:lsdException w:name="Medium Grid 2 Accent 6" w:uiPriority="68"/>
-    <w:lsdException w:name="Medium Grid 3 Accent 6" w:uiPriority="69"/>
-    <w:lsdException w:name="Dark List Accent 6" w:uiPriority="70"/>
-    <w:lsdException w:name="Colorful Shading Accent 6" w:uiPriority="71"/>
-    <w:lsdException w:name="Colorful List Accent 6" w:uiPriority="72"/>
-    <w:lsdException w:name="Colorful Grid Accent 6" w:uiPriority="73"/>
-    <w:lsdException w:name="Subtle Emphasis" w:uiPriority="19" w:qFormat="1"/>
-    <w:lsdException w:name="Intense Emphasis" w:uiPriority="21" w:qFormat="1"/>
-    <w:lsdException w:name="Subtle Reference" w:uiPriority="31" w:qFormat="1"/>
-    <w:lsdException w:name="Intense Reference" w:uiPriority="32" w:qFormat="1"/>
-    <w:lsdException w:name="Book Title" w:uiPriority="33" w:qFormat="1"/>
-    <w:lsdException w:name="Bibliography" w:semiHidden="1" w:uiPriority="37" w:unhideWhenUsed="1"/>
-    <w:lsdException w:name="TOC Heading" w:semiHidden="1" w:uiPriority="39" w:unhideWhenUsed="1" w:qFormat="1"/>
-    <w:lsdException w:name="Plain Table 1" w:uiPriority="41"/>
-    <w:lsdException w:name="Plain Table 2" w:uiPriority="42"/>
-    <w:lsdException w:name="Plain Table 3" w:uiPriority="43"/>
-    <w:lsdException w:name="Plain Table 4" w:uiPriority="44"/>
-    <w:lsdException w:name="Plain Table 5" w:uiPriority="45"/>
-    <w:lsdException w:name="Grid Table Light" w:uiPriority="40"/>
-    <w:lsdException w:name="Grid Table 1 Light" w:uiPriority="46"/>
-    <w:lsdException w:name="Grid Table 2" w:uiPriority="47"/>
-    <w:lsdException w:name="Grid Table 3" w:uiPriority="48"/>
-    <w:lsdException w:name="Grid Table 4" w:uiPriority="49"/>
-    <w:lsdException w:name="Grid Table 5 Dark" w:uiPriority="50"/>
-    <w:lsdException w:name="Grid Table 6 Colorful" w:uiPriority="51"/>
-    <w:lsdException w:name="Grid Table 7 Colorful" w:uiPriority="52"/>
-    <w:lsdException w:name="Grid Table 1 Light Accent 1" w:uiPriority="46"/>
-    <w:lsdException w:name="Grid Table 2 Accent 1" w:uiPriority="47"/>
-    <w:lsdException w:name="Grid Table 3 Accent 1" w:uiPriority="48"/>
-    <w:lsdException w:name="Grid Table 4 Accent 1" w:uiPriority="49"/>
-    <w:lsdException w:name="Grid Table 5 Dark Accent 1" w:uiPriority="50"/>
-    <w:lsdException w:name="Grid Table 6 Colorful Accent 1" w:uiPriority="51"/>
-    <w:lsdException w:name="Grid Table 7 Colorful Accent 1" w:uiPriority="52"/>
-    <w:lsdException w:name="Grid Table 1 Light Accent 2" w:uiPriority="46"/>
-    <w:lsdException w:name="Grid Table 2 Accent 2" w:uiPriority="47"/>
-    <w:lsdException w:name="Grid Table 3 Accent 2" w:uiPriority="48"/>
-    <w:lsdException w:name="Grid Table 4 Accent 2" w:uiPriority="49"/>
-    <w:lsdException w:name="Grid Table 5 Dark Accent 2" w:uiPriority="50"/>
-    <w:lsdException w:name="Grid Table 6 Colorful Accent 2" w:uiPriority="51"/>
-    <w:lsdException w:name="Grid Table 7 Colorful Accent 2" w:uiPriority="52"/>
-    <w:lsdException w:name="Grid Table 1 Light Accent 3" w:uiPriority="46"/>
-    <w:lsdException w:name="Grid Table 2 Accent 3" w:uiPriority="47"/>
-    <w:lsdException w:name="Grid Table 3 Accent 3" w:uiPriority="48"/>
-    <w:lsdException w:name="Grid Table 4 Accent 3" w:uiPriority="49"/>
-    <w:lsdException w:name="Grid Table 5 Dark Accent 3" w:uiPriority="50"/>
-    <w:lsdException w:name="Grid Table 6 Colorful Accent 3" w:uiPriority="51"/>
-    <w:lsdException w:name="Grid Table 7 Colorful Accent 3" w:uiPriority="52"/>
-    <w:lsdException w:name="Grid Table 1 Light Accent 4" w:uiPriority="46"/>
-    <w:lsdException w:name="Grid Table 2 Accent 4" w:uiPriority="47"/>
-    <w:lsdException w:name="Grid Table 3 Accent 4" w:uiPriority="48"/>
-    <w:lsdException w:name="Grid Table 4 Accent 4" w:uiPriority="49"/>
-    <w:lsdException w:name="Grid Table 5 Dark Accent 4" w:uiPriority="50"/>
-    <w:lsdException w:name="Grid Table 6 Colorful Accent 4" w:uiPriority="51"/>
-    <w:lsdException w:name="Grid Table 7 Colorful Accent 4" w:uiPriority="52"/>
-    <w:lsdException w:name="Grid Table 1 Light Accent 5" w:uiPriority="46"/>
-    <w:lsdException w:name="Grid Table 2 Accent 5" w:uiPriority="47"/>
-    <w:lsdException w:name="Grid Table 3 Accent 5" w:uiPriority="48"/>
-    <w:lsdException w:name="Grid Table 4 Accent 5" w:uiPriority="49"/>
-    <w:lsdException w:name="Grid Table 5 Dark Accent 5" w:uiPriority="50"/>
-    <w:lsdException w:name="Grid Table 6 Colorful Accent 5" w:uiPriority="51"/>
-    <w:lsdException w:name="Grid Table 7 Colorful Accent 5" w:uiPriority="52"/>
-    <w:lsdException w:name="Grid Table 1 Light Accent 6" w:uiPriority="46"/>
-    <w:lsdException w:name="Grid Table 2 Accent 6" w:uiPriority="47"/>
-    <w:lsdException w:name="Grid Table 3 Accent 6" w:uiPriority="48"/>
-    <w:lsdException w:name="Grid Table 4 Accent 6" w:uiPriority="49"/>
-    <w:lsdException w:name="Grid Table 5 Dark Accent 6" w:uiPriority="50"/>
-    <w:lsdException w:name="Grid Table 6 Colorful Accent 6" w:uiPriority="51"/>
-    <w:lsdException w:name="Grid Table 7 Colorful Accent 6" w:uiPriority="52"/>
-    <w:lsdException w:name="List Table 1 Light" w:uiPriority="46"/>
-    <w:lsdException w:name="List Table 2" w:uiPriority="47"/>
-    <w:lsdException w:name="List Table 3" w:uiPriority="48"/>
-    <w:lsdException w:name="List Table 4" w:uiPriority="49"/>
-    <w:lsdException w:name="List Table 5 Dark" w:uiPriority="50"/>
-    <w:lsdException w:name="List Table 6 Colorful" w:uiPriority="51"/>
-    <w:lsdException w:name="List Table 7 Colorful" w:uiPriority="52"/>
-    <w:lsdException w:name="List Table 1 Light Accent 1" w:uiPriority="46"/>
-    <w:lsdException w:name="List Table 2 Accent 1" w:uiPriority="47"/>
-    <w:lsdException w:name="List Table 3 Accent 1" w:uiPriority="48"/>
-    <w:lsdException w:name="List Table 4 Accent 1" w:uiPriority="49"/>
-    <w:lsdException w:name="List Table 5 Dark Accent 1" w:uiPriority="50"/>
-    <w:lsdException w:name="List Table 6 Colorful Accent 1" w:uiPriority="51"/>
-    <w:lsdException w:name="List Table 7 Colorful Accent 1" w:uiPriority="52"/>
-    <w:lsdException w:name="List Table 1 Light Accent 2" w:uiPriority="46"/>
-    <w:lsdException w:name="List Table 2 Accent 2" w:uiPriority="47"/>
-    <w:lsdException w:name="List Table 3 Accent 2" w:uiPriority="48"/>
-    <w:lsdException w:name="List Table 4 Accent 2" w:uiPriority="49"/>
-    <w:lsdException w:name="List Table 5 Dark Accent 2" w:uiPriority="50"/>
-    <w:lsdException w:name="List Table 6 Colorful Accent 2" w:uiPriority="51"/>
-    <w:lsdException w:name="List Table 7 Colorful Accent 2" w:uiPriority="52"/>
-    <w:lsdException w:name="List Table 1 Light Accent 3" w:uiPriority="46"/>
-    <w:lsdException w:name="List Table 2 Accent 3" w:uiPriority="47"/>
-    <w:lsdException w:name="List Table 3 Accent 3" w:uiPriority="48"/>
-    <w:lsdException w:name="List Table 4 Accent 3" w:uiPriority="49"/>
-    <w:lsdException w:name="List Table 5 Dark Accent 3" w:uiPriority="50"/>
-    <w:lsdException w:name="List Table 6 Colorful Accent 3" w:uiPriority="51"/>
-    <w:lsdException w:name="List Table 7 Colorful Accent 3" w:uiPriority="52"/>
-    <w:lsdException w:name="List Table 1 Light Accent 4" w:uiPriority="46"/>
-    <w:lsdException w:name="List Table 2 Accent 4" w:uiPriority="47"/>
-    <w:lsdException w:name="List Table 3 Accent 4" w:uiPriority="48"/>
-    <w:lsdException w:name="List Table 4 Accent 4" w:uiPriority="49"/>
-    <w:lsdException w:name="List Table 5 Dark Accent 4" w:uiPriority="50"/>
-    <w:lsdException w:name="List Table 6 Colorful Accent 4" w:uiPriority="51"/>
-    <w:lsdException w:name="List Table 7 Colorful Accent 4" w:uiPriority="52"/>
-    <w:lsdException w:name="List Table 1 Light Accent 5" w:uiPriority="46"/>
-    <w:lsdException w:name="List Table 2 Accent 5" w:uiPriority="47"/>
-    <w:lsdException w:name="List Table 3 Accent 5" w:uiPriority="48"/>
-    <w:lsdException w:name="List Table 4 Accent 5" w:uiPriority="49"/>
-    <w:lsdException w:name="List Table 5 Dark Accent 5" w:uiPriority="50"/>
-    <w:lsdException w:name="List Table 6 Colorful Accent 5" w:uiPriority="51"/>
-    <w:lsdException w:name="List Table 7 Colorful Accent 5" w:uiPriority="52"/>
-    <w:lsdException w:name="List Table 1 Light Accent 6" w:uiPriority="46"/>
-    <w:lsdException w:name="List Table 2 Accent 6" w:uiPriority="47"/>
-    <w:lsdException w:name="List Table 3 Accent 6" w:uiPriority="48"/>
-    <w:lsdException w:name="List Table 4 Accent 6" w:uiPriority="49"/>
-    <w:lsdException w:name="List Table 5 Dark Accent 6" w:uiPriority="50"/>
-    <w:lsdException w:name="List Table 6 Colorful Accent 6" w:uiPriority="51"/>
-    <w:lsdException w:name="List Table 7 Colorful Accent 6" w:uiPriority="52"/>
+  <w:latentStyles w:defLockedState="0" w:defUIPriority="99" w:defSemiHidden="1" w:defUnhideWhenUsed="1" w:defQFormat="0" w:count="267">
+    <w:lsdException w:name="Normal" w:semiHidden="0" w:uiPriority="0" w:unhideWhenUsed="0" w:qFormat="1"/>
+    <w:lsdException w:name="heading 1" w:semiHidden="0" w:uiPriority="9" w:unhideWhenUsed="0" w:qFormat="1"/>
+    <w:lsdException w:name="heading 2" w:uiPriority="9" w:qFormat="1"/>
+    <w:lsdException w:name="heading 3" w:uiPriority="9" w:qFormat="1"/>
+    <w:lsdException w:name="heading 4" w:uiPriority="9" w:qFormat="1"/>
+    <w:lsdException w:name="heading 5" w:uiPriority="9" w:qFormat="1"/>
+    <w:lsdException w:name="heading 6" w:uiPriority="9" w:qFormat="1"/>
+    <w:lsdException w:name="heading 7" w:uiPriority="9" w:qFormat="1"/>
+    <w:lsdException w:name="heading 8" w:uiPriority="9" w:qFormat="1"/>
+    <w:lsdException w:name="heading 9" w:uiPriority="9" w:qFormat="1"/>
+    <w:lsdException w:name="toc 1" w:uiPriority="39"/>
+    <w:lsdException w:name="toc 2" w:uiPriority="39"/>
+    <w:lsdException w:name="toc 3" w:uiPriority="39"/>
+    <w:lsdException w:name="toc 4" w:uiPriority="39"/>
+    <w:lsdException w:name="toc 5" w:uiPriority="39"/>
+    <w:lsdException w:name="toc 6" w:uiPriority="39"/>
+    <w:lsdException w:name="toc 7" w:uiPriority="39"/>
+    <w:lsdException w:name="toc 8" w:uiPriority="39"/>
+    <w:lsdException w:name="toc 9" w:uiPriority="39"/>
+    <w:lsdException w:name="caption" w:uiPriority="35" w:qFormat="1"/>
+    <w:lsdException w:name="Title" w:semiHidden="0" w:uiPriority="10" w:unhideWhenUsed="0" w:qFormat="1"/>
+    <w:lsdException w:name="Default Paragraph Font" w:uiPriority="1"/>
+    <w:lsdException w:name="Subtitle" w:semiHidden="0" w:uiPriority="11" w:unhideWhenUsed="0" w:qFormat="1"/>
+    <w:lsdException w:name="Strong" w:semiHidden="0" w:uiPriority="22" w:unhideWhenUsed="0" w:qFormat="1"/>
+    <w:lsdException w:name="Emphasis" w:semiHidden="0" w:uiPriority="20" w:unhideWhenUsed="0" w:qFormat="1"/>
+    <w:lsdException w:name="Table Grid" w:semiHidden="0" w:uiPriority="39" w:unhideWhenUsed="0"/>
+    <w:lsdException w:name="Placeholder Text" w:unhideWhenUsed="0"/>
+    <w:lsdException w:name="No Spacing" w:semiHidden="0" w:uiPriority="1" w:unhideWhenUsed="0" w:qFormat="1"/>
+    <w:lsdException w:name="Light Shading" w:semiHidden="0" w:uiPriority="60" w:unhideWhenUsed="0"/>
+    <w:lsdException w:name="Light List" w:semiHidden="0" w:uiPriority="61" w:unhideWhenUsed="0"/>
+    <w:lsdException w:name="Light Grid" w:semiHidden="0" w:uiPriority="62" w:unhideWhenUsed="0"/>
+    <w:lsdException w:name="Medium Shading 1" w:semiHidden="0" w:uiPriority="63" w:unhideWhenUsed="0"/>
+    <w:lsdException w:name="Medium Shading 2" w:semiHidden="0" w:uiPriority="64" w:unhideWhenUsed="0"/>
+    <w:lsdException w:name="Medium List 1" w:semiHidden="0" w:uiPriority="65" w:unhideWhenUsed="0"/>
+    <w:lsdException w:name="Medium List 2" w:semiHidden="0" w:uiPriority="66" w:unhideWhenUsed="0"/>
+    <w:lsdException w:name="Medium Grid 1" w:semiHidden="0" w:uiPriority="67" w:unhideWhenUsed="0"/>
+    <w:lsdException w:name="Medium Grid 2" w:semiHidden="0" w:uiPriority="68" w:unhideWhenUsed="0"/>
+    <w:lsdException w:name="Medium Grid 3" w:semiHidden="0" w:uiPriority="69" w:unhideWhenUsed="0"/>
+    <w:lsdException w:name="Dark List" w:semiHidden="0" w:uiPriority="70" w:unhideWhenUsed="0"/>
+    <w:lsdException w:name="Colorful Shading" w:semiHidden="0" w:uiPriority="71" w:unhideWhenUsed="0"/>
+    <w:lsdException w:name="Colorful List" w:semiHidden="0" w:uiPriority="72" w:unhideWhenUsed="0"/>
+    <w:lsdException w:name="Colorful Grid" w:semiHidden="0" w:uiPriority="73" w:unhideWhenUsed="0"/>
+    <w:lsdException w:name="Light Shading Accent 1" w:semiHidden="0" w:uiPriority="60" w:unhideWhenUsed="0"/>
+    <w:lsdException w:name="Light List Accent 1" w:semiHidden="0" w:uiPriority="61" w:unhideWhenUsed="0"/>
+    <w:lsdException w:name="Light Grid Accent 1" w:semiHidden="0" w:uiPriority="62" w:unhideWhenUsed="0"/>
+    <w:lsdException w:name="Medium Shading 1 Accent 1" w:semiHidden="0" w:uiPriority="63" w:unhideWhenUsed="0"/>
+    <w:lsdException w:name="Medium Shading 2 Accent 1" w:semiHidden="0" w:uiPriority="64" w:unhideWhenUsed="0"/>
+    <w:lsdException w:name="Medium List 1 Accent 1" w:semiHidden="0" w:uiPriority="65" w:unhideWhenUsed="0"/>
+    <w:lsdException w:name="Revision" w:unhideWhenUsed="0"/>
+    <w:lsdException w:name="List Paragraph" w:semiHidden="0" w:uiPriority="34" w:unhideWhenUsed="0" w:qFormat="1"/>
+    <w:lsdException w:name="Quote" w:semiHidden="0" w:uiPriority="29" w:unhideWhenUsed="0" w:qFormat="1"/>
+    <w:lsdException w:name="Intense Quote" w:semiHidden="0" w:uiPriority="30" w:unhideWhenUsed="0" w:qFormat="1"/>
+    <w:lsdException w:name="Medium List 2 Accent 1" w:semiHidden="0" w:uiPriority="66" w:unhideWhenUsed="0"/>
+    <w:lsdException w:name="Medium Grid 1 Accent 1" w:semiHidden="0" w:uiPriority="67" w:unhideWhenUsed="0"/>
+    <w:lsdException w:name="Medium Grid 2 Accent 1" w:semiHidden="0" w:uiPriority="68" w:unhideWhenUsed="0"/>
+    <w:lsdException w:name="Medium Grid 3 Accent 1" w:semiHidden="0" w:uiPriority="69" w:unhideWhenUsed="0"/>
+    <w:lsdException w:name="Dark List Accent 1" w:semiHidden="0" w:uiPriority="70" w:unhideWhenUsed="0"/>
+    <w:lsdException w:name="Colorful Shading Accent 1" w:semiHidden="0" w:uiPriority="71" w:unhideWhenUsed="0"/>
+    <w:lsdException w:name="Colorful List Accent 1" w:semiHidden="0" w:uiPriority="72" w:unhideWhenUsed="0"/>
+    <w:lsdException w:name="Colorful Grid Accent 1" w:semiHidden="0" w:uiPriority="73" w:unhideWhenUsed="0"/>
+    <w:lsdException w:name="Light Shading Accent 2" w:semiHidden="0" w:uiPriority="60" w:unhideWhenUsed="0"/>
+    <w:lsdException w:name="Light List Accent 2" w:semiHidden="0" w:uiPriority="61" w:unhideWhenUsed="0"/>
+    <w:lsdException w:name="Light Grid Accent 2" w:semiHidden="0" w:uiPriority="62" w:unhideWhenUsed="0"/>
+    <w:lsdException w:name="Medium Shading 1 Accent 2" w:semiHidden="0" w:uiPriority="63" w:unhideWhenUsed="0"/>
+    <w:lsdException w:name="Medium Shading 2 Accent 2" w:semiHidden="0" w:uiPriority="64" w:unhideWhenUsed="0"/>
+    <w:lsdException w:name="Medium List 1 Accent 2" w:semiHidden="0" w:uiPriority="65" w:unhideWhenUsed="0"/>
+    <w:lsdException w:name="Medium List 2 Accent 2" w:semiHidden="0" w:uiPriority="66" w:unhideWhenUsed="0"/>
+    <w:lsdException w:name="Medium Grid 1 Accent 2" w:semiHidden="0" w:uiPriority="67" w:unhideWhenUsed="0"/>
+    <w:lsdException w:name="Medium Grid 2 Accent 2" w:semiHidden="0" w:uiPriority="68" w:unhideWhenUsed="0"/>
+    <w:lsdException w:name="Medium Grid 3 Accent 2" w:semiHidden="0" w:uiPriority="69" w:unhideWhenUsed="0"/>
+    <w:lsdException w:name="Dark List Accent 2" w:semiHidden="0" w:uiPriority="70" w:unhideWhenUsed="0"/>
+    <w:lsdException w:name="Colorful Shading Accent 2" w:semiHidden="0" w:uiPriority="71" w:unhideWhenUsed="0"/>
+    <w:lsdException w:name="Colorful List Accent 2" w:semiHidden="0" w:uiPriority="72" w:unhideWhenUsed="0"/>
+    <w:lsdException w:name="Colorful Grid Accent 2" w:semiHidden="0" w:uiPriority="73" w:unhideWhenUsed="0"/>
+    <w:lsdException w:name="Light Shading Accent 3" w:semiHidden="0" w:uiPriority="60" w:unhideWhenUsed="0"/>
+    <w:lsdException w:name="Light List Accent 3" w:semiHidden="0" w:uiPriority="61" w:unhideWhenUsed="0"/>
+    <w:lsdException w:name="Light Grid Accent 3" w:semiHidden="0" w:uiPriority="62" w:unhideWhenUsed="0"/>
+    <w:lsdException w:name="Medium Shading 1 Accent 3" w:semiHidden="0" w:uiPriority="63" w:unhideWhenUsed="0"/>
+    <w:lsdException w:name="Medium Shading 2 Accent 3" w:semiHidden="0" w:uiPriority="64" w:unhideWhenUsed="0"/>
+    <w:lsdException w:name="Medium List 1 Accent 3" w:semiHidden="0" w:uiPriority="65" w:unhideWhenUsed="0"/>
+    <w:lsdException w:name="Medium List 2 Accent 3" w:semiHidden="0" w:uiPriority="66" w:unhideWhenUsed="0"/>
+    <w:lsdException w:name="Medium Grid 1 Accent 3" w:semiHidden="0" w:uiPriority="67" w:unhideWhenUsed="0"/>
+    <w:lsdException w:name="Medium Grid 2 Accent 3" w:semiHidden="0" w:uiPriority="68" w:unhideWhenUsed="0"/>
+    <w:lsdException w:name="Medium Grid 3 Accent 3" w:semiHidden="0" w:uiPriority="69" w:unhideWhenUsed="0"/>
+    <w:lsdException w:name="Dark List Accent 3" w:semiHidden="0" w:uiPriority="70" w:unhideWhenUsed="0"/>
+    <w:lsdException w:name="Colorful Shading Accent 3" w:semiHidden="0" w:uiPriority="71" w:unhideWhenUsed="0"/>
+    <w:lsdException w:name="Colorful List Accent 3" w:semiHidden="0" w:uiPriority="72" w:unhideWhenUsed="0"/>
+    <w:lsdException w:name="Colorful Grid Accent 3" w:semiHidden="0" w:uiPriority="73" w:unhideWhenUsed="0"/>
+    <w:lsdException w:name="Light Shading Accent 4" w:semiHidden="0" w:uiPriority="60" w:unhideWhenUsed="0"/>
+    <w:lsdException w:name="Light List Accent 4" w:semiHidden="0" w:uiPriority="61" w:unhideWhenUsed="0"/>
+    <w:lsdException w:name="Light Grid Accent 4" w:semiHidden="0" w:uiPriority="62" w:unhideWhenUsed="0"/>
+    <w:lsdException w:name="Medium Shading 1 Accent 4" w:semiHidden="0" w:uiPriority="63" w:unhideWhenUsed="0"/>
+    <w:lsdException w:name="Medium Shading 2 Accent 4" w:semiHidden="0" w:uiPriority="64" w:unhideWhenUsed="0"/>
+    <w:lsdException w:name="Medium List 1 Accent 4" w:semiHidden="0" w:uiPriority="65" w:unhideWhenUsed="0"/>
+    <w:lsdException w:name="Medium List 2 Accent 4" w:semiHidden="0" w:uiPriority="66" w:unhideWhenUsed="0"/>
+    <w:lsdException w:name="Medium Grid 1 Accent 4" w:semiHidden="0" w:uiPriority="67" w:unhideWhenUsed="0"/>
+    <w:lsdException w:name="Medium Grid 2 Accent 4" w:semiHidden="0" w:uiPriority="68" w:unhideWhenUsed="0"/>
+    <w:lsdException w:name="Medium Grid 3 Accent 4" w:semiHidden="0" w:uiPriority="69" w:unhideWhenUsed="0"/>
+    <w:lsdException w:name="Dark List Accent 4" w:semiHidden="0" w:uiPriority="70" w:unhideWhenUsed="0"/>
+    <w:lsdException w:name="Colorful Shading Accent 4" w:semiHidden="0" w:uiPriority="71" w:unhideWhenUsed="0"/>
+    <w:lsdException w:name="Colorful List Accent 4" w:semiHidden="0" w:uiPriority="72" w:unhideWhenUsed="0"/>
+    <w:lsdException w:name="Colorful Grid Accent 4" w:semiHidden="0" w:uiPriority="73" w:unhideWhenUsed="0"/>
+    <w:lsdException w:name="Light Shading Accent 5" w:semiHidden="0" w:uiPriority="60" w:unhideWhenUsed="0"/>
+    <w:lsdException w:name="Light List Accent 5" w:semiHidden="0" w:uiPriority="61" w:unhideWhenUsed="0"/>
+    <w:lsdException w:name="Light Grid Accent 5" w:semiHidden="0" w:uiPriority="62" w:unhideWhenUsed="0"/>
+    <w:lsdException w:name="Medium Shading 1 Accent 5" w:semiHidden="0" w:uiPriority="63" w:unhideWhenUsed="0"/>
+    <w:lsdException w:name="Medium Shading 2 Accent 5" w:semiHidden="0" w:uiPriority="64" w:unhideWhenUsed="0"/>
+    <w:lsdException w:name="Medium List 1 Accent 5" w:semiHidden="0" w:uiPriority="65" w:unhideWhenUsed="0"/>
+    <w:lsdException w:name="Medium List 2 Accent 5" w:semiHidden="0" w:uiPriority="66" w:unhideWhenUsed="0"/>
+    <w:lsdException w:name="Medium Grid 1 Accent 5" w:semiHidden="0" w:uiPriority="67" w:unhideWhenUsed="0"/>
+    <w:lsdException w:name="Medium Grid 2 Accent 5" w:semiHidden="0" w:uiPriority="68" w:unhideWhenUsed="0"/>
+    <w:lsdException w:name="Medium Grid 3 Accent 5" w:semiHidden="0" w:uiPriority="69" w:unhideWhenUsed="0"/>
+    <w:lsdException w:name="Dark List Accent 5" w:semiHidden="0" w:uiPriority="70" w:unhideWhenUsed="0"/>
+    <w:lsdException w:name="Colorful Shading Accent 5" w:semiHidden="0" w:uiPriority="71" w:unhideWhenUsed="0"/>
+    <w:lsdException w:name="Colorful List Accent 5" w:semiHidden="0" w:uiPriority="72" w:unhideWhenUsed="0"/>
+    <w:lsdException w:name="Colorful Grid Accent 5" w:semiHidden="0" w:uiPriority="73" w:unhideWhenUsed="0"/>
+    <w:lsdException w:name="Light Shading Accent 6" w:semiHidden="0" w:uiPriority="60" w:unhideWhenUsed="0"/>
+    <w:lsdException w:name="Light List Accent 6" w:semiHidden="0" w:uiPriority="61" w:unhideWhenUsed="0"/>
+    <w:lsdException w:name="Light Grid Accent 6" w:semiHidden="0" w:uiPriority="62" w:unhideWhenUsed="0"/>
+    <w:lsdException w:name="Medium Shading 1 Accent 6" w:semiHidden="0" w:uiPriority="63" w:unhideWhenUsed="0"/>
+    <w:lsdException w:name="Medium Shading 2 Accent 6" w:semiHidden="0" w:uiPriority="64" w:unhideWhenUsed="0"/>
+    <w:lsdException w:name="Medium List 1 Accent 6" w:semiHidden="0" w:uiPriority="65" w:unhideWhenUsed="0"/>
+    <w:lsdException w:name="Medium List 2 Accent 6" w:semiHidden="0" w:uiPriority="66" w:unhideWhenUsed="0"/>
+    <w:lsdException w:name="Medium Grid 1 Accent 6" w:semiHidden="0" w:uiPriority="67" w:unhideWhenUsed="0"/>
+    <w:lsdException w:name="Medium Grid 2 Accent 6" w:semiHidden="0" w:uiPriority="68" w:unhideWhenUsed="0"/>
+    <w:lsdException w:name="Medium Grid 3 Accent 6" w:semiHidden="0" w:uiPriority="69" w:unhideWhenUsed="0"/>
+    <w:lsdException w:name="Dark List Accent 6" w:semiHidden="0" w:uiPriority="70" w:unhideWhenUsed="0"/>
+    <w:lsdException w:name="Colorful Shading Accent 6" w:semiHidden="0" w:uiPriority="71" w:unhideWhenUsed="0"/>
+    <w:lsdException w:name="Colorful List Accent 6" w:semiHidden="0" w:uiPriority="72" w:unhideWhenUsed="0"/>
+    <w:lsdException w:name="Colorful Grid Accent 6" w:semiHidden="0" w:uiPriority="73" w:unhideWhenUsed="0"/>
+    <w:lsdException w:name="Subtle Emphasis" w:semiHidden="0" w:uiPriority="19" w:unhideWhenUsed="0" w:qFormat="1"/>
+    <w:lsdException w:name="Intense Emphasis" w:semiHidden="0" w:uiPriority="21" w:unhideWhenUsed="0" w:qFormat="1"/>
+    <w:lsdException w:name="Subtle Reference" w:semiHidden="0" w:uiPriority="31" w:unhideWhenUsed="0" w:qFormat="1"/>
+    <w:lsdException w:name="Intense Reference" w:semiHidden="0" w:uiPriority="32" w:unhideWhenUsed="0" w:qFormat="1"/>
+    <w:lsdException w:name="Book Title" w:semiHidden="0" w:uiPriority="33" w:unhideWhenUsed="0" w:qFormat="1"/>
+    <w:lsdException w:name="Bibliography" w:uiPriority="37"/>
+    <w:lsdException w:name="TOC Heading" w:uiPriority="39" w:qFormat="1"/>
   </w:latentStyles>
-  <w:style w:type="paragraph" w:default="1" w:styleId="Normal">
+  <w:style w:type="paragraph" w:default="1" w:styleId="Standard">
     <w:name w:val="Normal"/>
     <w:qFormat/>
     <w:rsid w:val="00D42DF9"/>
   </w:style>
-  <w:style w:type="paragraph" w:styleId="Heading1">
+  <w:style w:type="paragraph" w:styleId="berschrift1">
     <w:name w:val="heading 1"/>
-    <w:basedOn w:val="Normal"/>
-    <w:next w:val="Normal"/>
-    <w:link w:val="Heading1Char"/>
+    <w:basedOn w:val="Standard"/>
+    <w:next w:val="Standard"/>
+    <w:link w:val="berschrift1Zchn"/>
     <w:uiPriority w:val="9"/>
     <w:qFormat/>
     <w:rsid w:val="00D42DF9"/>
@@ -3444,11 +3518,11 @@
       <w:szCs w:val="36"/>
     </w:rPr>
   </w:style>
-  <w:style w:type="paragraph" w:styleId="Heading2">
+  <w:style w:type="paragraph" w:styleId="berschrift2">
     <w:name w:val="heading 2"/>
-    <w:basedOn w:val="Normal"/>
-    <w:next w:val="Normal"/>
-    <w:link w:val="Heading2Char"/>
+    <w:basedOn w:val="Standard"/>
+    <w:next w:val="Standard"/>
+    <w:link w:val="berschrift2Zchn"/>
     <w:autoRedefine/>
     <w:uiPriority w:val="9"/>
     <w:unhideWhenUsed/>
@@ -3472,11 +3546,11 @@
       <w:szCs w:val="28"/>
     </w:rPr>
   </w:style>
-  <w:style w:type="paragraph" w:styleId="Heading3">
+  <w:style w:type="paragraph" w:styleId="berschrift3">
     <w:name w:val="heading 3"/>
-    <w:basedOn w:val="Normal"/>
-    <w:next w:val="Normal"/>
-    <w:link w:val="Heading3Char"/>
+    <w:basedOn w:val="Standard"/>
+    <w:next w:val="Standard"/>
+    <w:link w:val="berschrift3Zchn"/>
     <w:uiPriority w:val="9"/>
     <w:unhideWhenUsed/>
     <w:qFormat/>
@@ -3495,11 +3569,11 @@
       <w:szCs w:val="26"/>
     </w:rPr>
   </w:style>
-  <w:style w:type="paragraph" w:styleId="Heading4">
+  <w:style w:type="paragraph" w:styleId="berschrift4">
     <w:name w:val="heading 4"/>
-    <w:basedOn w:val="Normal"/>
-    <w:next w:val="Normal"/>
-    <w:link w:val="Heading4Char"/>
+    <w:basedOn w:val="Standard"/>
+    <w:next w:val="Standard"/>
+    <w:link w:val="berschrift4Zchn"/>
     <w:uiPriority w:val="9"/>
     <w:unhideWhenUsed/>
     <w:qFormat/>
@@ -3520,11 +3594,11 @@
       <w:szCs w:val="24"/>
     </w:rPr>
   </w:style>
-  <w:style w:type="paragraph" w:styleId="Heading5">
+  <w:style w:type="paragraph" w:styleId="berschrift5">
     <w:name w:val="heading 5"/>
-    <w:basedOn w:val="Normal"/>
-    <w:next w:val="Normal"/>
-    <w:link w:val="Heading5Char"/>
+    <w:basedOn w:val="Standard"/>
+    <w:next w:val="Standard"/>
+    <w:link w:val="berschrift5Zchn"/>
     <w:uiPriority w:val="9"/>
     <w:unhideWhenUsed/>
     <w:qFormat/>
@@ -3543,11 +3617,11 @@
       <w:szCs w:val="22"/>
     </w:rPr>
   </w:style>
-  <w:style w:type="paragraph" w:styleId="Heading6">
+  <w:style w:type="paragraph" w:styleId="berschrift6">
     <w:name w:val="heading 6"/>
-    <w:basedOn w:val="Normal"/>
-    <w:next w:val="Normal"/>
-    <w:link w:val="Heading6Char"/>
+    <w:basedOn w:val="Standard"/>
+    <w:next w:val="Standard"/>
+    <w:link w:val="berschrift6Zchn"/>
     <w:uiPriority w:val="9"/>
     <w:semiHidden/>
     <w:unhideWhenUsed/>
@@ -3568,11 +3642,11 @@
       <w:color w:val="595959" w:themeColor="text1" w:themeTint="A6"/>
     </w:rPr>
   </w:style>
-  <w:style w:type="paragraph" w:styleId="Heading7">
+  <w:style w:type="paragraph" w:styleId="berschrift7">
     <w:name w:val="heading 7"/>
-    <w:basedOn w:val="Normal"/>
-    <w:next w:val="Normal"/>
-    <w:link w:val="Heading7Char"/>
+    <w:basedOn w:val="Standard"/>
+    <w:next w:val="Standard"/>
+    <w:link w:val="berschrift7Zchn"/>
     <w:uiPriority w:val="9"/>
     <w:semiHidden/>
     <w:unhideWhenUsed/>
@@ -3595,11 +3669,11 @@
       <w:color w:val="595959" w:themeColor="text1" w:themeTint="A6"/>
     </w:rPr>
   </w:style>
-  <w:style w:type="paragraph" w:styleId="Heading8">
+  <w:style w:type="paragraph" w:styleId="berschrift8">
     <w:name w:val="heading 8"/>
-    <w:basedOn w:val="Normal"/>
-    <w:next w:val="Normal"/>
-    <w:link w:val="Heading8Char"/>
+    <w:basedOn w:val="Standard"/>
+    <w:next w:val="Standard"/>
+    <w:link w:val="berschrift8Zchn"/>
     <w:uiPriority w:val="9"/>
     <w:semiHidden/>
     <w:unhideWhenUsed/>
@@ -3621,11 +3695,11 @@
       <w:color w:val="595959" w:themeColor="text1" w:themeTint="A6"/>
     </w:rPr>
   </w:style>
-  <w:style w:type="paragraph" w:styleId="Heading9">
+  <w:style w:type="paragraph" w:styleId="berschrift9">
     <w:name w:val="heading 9"/>
-    <w:basedOn w:val="Normal"/>
-    <w:next w:val="Normal"/>
-    <w:link w:val="Heading9Char"/>
+    <w:basedOn w:val="Standard"/>
+    <w:next w:val="Standard"/>
+    <w:link w:val="berschrift9Zchn"/>
     <w:uiPriority w:val="9"/>
     <w:semiHidden/>
     <w:unhideWhenUsed/>
@@ -3649,17 +3723,18 @@
       <w:color w:val="595959" w:themeColor="text1" w:themeTint="A6"/>
     </w:rPr>
   </w:style>
-  <w:style w:type="character" w:default="1" w:styleId="DefaultParagraphFont">
+  <w:style w:type="character" w:default="1" w:styleId="Absatz-Standardschriftart">
     <w:name w:val="Default Paragraph Font"/>
     <w:uiPriority w:val="1"/>
     <w:semiHidden/>
     <w:unhideWhenUsed/>
   </w:style>
-  <w:style w:type="table" w:default="1" w:styleId="TableNormal">
+  <w:style w:type="table" w:default="1" w:styleId="NormaleTabelle">
     <w:name w:val="Normal Table"/>
     <w:uiPriority w:val="99"/>
     <w:semiHidden/>
     <w:unhideWhenUsed/>
+    <w:qFormat/>
     <w:tblPr>
       <w:tblInd w:w="0" w:type="dxa"/>
       <w:tblCellMar>
@@ -3670,16 +3745,16 @@
       </w:tblCellMar>
     </w:tblPr>
   </w:style>
-  <w:style w:type="numbering" w:default="1" w:styleId="NoList">
+  <w:style w:type="numbering" w:default="1" w:styleId="KeineListe">
     <w:name w:val="No List"/>
     <w:uiPriority w:val="99"/>
     <w:semiHidden/>
     <w:unhideWhenUsed/>
   </w:style>
-  <w:style w:type="character" w:customStyle="1" w:styleId="Heading1Char">
-    <w:name w:val="Heading 1 Char"/>
-    <w:basedOn w:val="DefaultParagraphFont"/>
-    <w:link w:val="Heading1"/>
+  <w:style w:type="character" w:customStyle="1" w:styleId="berschrift1Zchn">
+    <w:name w:val="Überschrift 1 Zchn"/>
+    <w:basedOn w:val="Absatz-Standardschriftart"/>
+    <w:link w:val="berschrift1"/>
     <w:uiPriority w:val="9"/>
     <w:rsid w:val="00D42DF9"/>
     <w:rPr>
@@ -3690,10 +3765,10 @@
       <w:szCs w:val="36"/>
     </w:rPr>
   </w:style>
-  <w:style w:type="character" w:customStyle="1" w:styleId="Heading2Char">
-    <w:name w:val="Heading 2 Char"/>
-    <w:basedOn w:val="DefaultParagraphFont"/>
-    <w:link w:val="Heading2"/>
+  <w:style w:type="character" w:customStyle="1" w:styleId="berschrift2Zchn">
+    <w:name w:val="Überschrift 2 Zchn"/>
+    <w:basedOn w:val="Absatz-Standardschriftart"/>
+    <w:link w:val="berschrift2"/>
     <w:uiPriority w:val="9"/>
     <w:rsid w:val="00D42DF9"/>
     <w:rPr>
@@ -3704,10 +3779,10 @@
       <w:szCs w:val="28"/>
     </w:rPr>
   </w:style>
-  <w:style w:type="character" w:customStyle="1" w:styleId="Heading3Char">
-    <w:name w:val="Heading 3 Char"/>
-    <w:basedOn w:val="DefaultParagraphFont"/>
-    <w:link w:val="Heading3"/>
+  <w:style w:type="character" w:customStyle="1" w:styleId="berschrift3Zchn">
+    <w:name w:val="Überschrift 3 Zchn"/>
+    <w:basedOn w:val="Absatz-Standardschriftart"/>
+    <w:link w:val="berschrift3"/>
     <w:uiPriority w:val="9"/>
     <w:rsid w:val="00D42DF9"/>
     <w:rPr>
@@ -3718,11 +3793,11 @@
       <w:szCs w:val="26"/>
     </w:rPr>
   </w:style>
-  <w:style w:type="paragraph" w:styleId="Title">
+  <w:style w:type="paragraph" w:styleId="Titel">
     <w:name w:val="Title"/>
-    <w:basedOn w:val="Normal"/>
-    <w:next w:val="Normal"/>
-    <w:link w:val="TitleChar"/>
+    <w:basedOn w:val="Standard"/>
+    <w:next w:val="Standard"/>
+    <w:link w:val="TitelZchn"/>
     <w:uiPriority w:val="10"/>
     <w:qFormat/>
     <w:rsid w:val="00D42DF9"/>
@@ -3738,10 +3813,10 @@
       <w:szCs w:val="80"/>
     </w:rPr>
   </w:style>
-  <w:style w:type="character" w:customStyle="1" w:styleId="TitleChar">
-    <w:name w:val="Title Char"/>
-    <w:basedOn w:val="DefaultParagraphFont"/>
-    <w:link w:val="Title"/>
+  <w:style w:type="character" w:customStyle="1" w:styleId="TitelZchn">
+    <w:name w:val="Titel Zchn"/>
+    <w:basedOn w:val="Absatz-Standardschriftart"/>
+    <w:link w:val="Titel"/>
     <w:uiPriority w:val="10"/>
     <w:rsid w:val="00D42DF9"/>
     <w:rPr>
@@ -3752,10 +3827,10 @@
       <w:szCs w:val="80"/>
     </w:rPr>
   </w:style>
-  <w:style w:type="character" w:customStyle="1" w:styleId="Heading4Char">
-    <w:name w:val="Heading 4 Char"/>
-    <w:basedOn w:val="DefaultParagraphFont"/>
-    <w:link w:val="Heading4"/>
+  <w:style w:type="character" w:customStyle="1" w:styleId="berschrift4Zchn">
+    <w:name w:val="Überschrift 4 Zchn"/>
+    <w:basedOn w:val="Absatz-Standardschriftart"/>
+    <w:link w:val="berschrift4"/>
     <w:uiPriority w:val="9"/>
     <w:rsid w:val="00D42DF9"/>
     <w:rPr>
@@ -3764,10 +3839,10 @@
       <w:szCs w:val="24"/>
     </w:rPr>
   </w:style>
-  <w:style w:type="character" w:customStyle="1" w:styleId="Heading5Char">
-    <w:name w:val="Heading 5 Char"/>
-    <w:basedOn w:val="DefaultParagraphFont"/>
-    <w:link w:val="Heading5"/>
+  <w:style w:type="character" w:customStyle="1" w:styleId="berschrift5Zchn">
+    <w:name w:val="Überschrift 5 Zchn"/>
+    <w:basedOn w:val="Absatz-Standardschriftart"/>
+    <w:link w:val="berschrift5"/>
     <w:uiPriority w:val="9"/>
     <w:rsid w:val="00D42DF9"/>
     <w:rPr>
@@ -3778,9 +3853,9 @@
       <w:szCs w:val="22"/>
     </w:rPr>
   </w:style>
-  <w:style w:type="paragraph" w:styleId="ListParagraph">
+  <w:style w:type="paragraph" w:styleId="Listenabsatz">
     <w:name w:val="List Paragraph"/>
-    <w:basedOn w:val="Normal"/>
+    <w:basedOn w:val="Standard"/>
     <w:uiPriority w:val="34"/>
     <w:qFormat/>
     <w:rsid w:val="0008155B"/>
@@ -3789,10 +3864,10 @@
       <w:contextualSpacing/>
     </w:pPr>
   </w:style>
-  <w:style w:type="character" w:customStyle="1" w:styleId="Heading6Char">
-    <w:name w:val="Heading 6 Char"/>
-    <w:basedOn w:val="DefaultParagraphFont"/>
-    <w:link w:val="Heading6"/>
+  <w:style w:type="character" w:customStyle="1" w:styleId="berschrift6Zchn">
+    <w:name w:val="Überschrift 6 Zchn"/>
+    <w:basedOn w:val="Absatz-Standardschriftart"/>
+    <w:link w:val="berschrift6"/>
     <w:uiPriority w:val="9"/>
     <w:semiHidden/>
     <w:rsid w:val="00D42DF9"/>
@@ -3801,9 +3876,9 @@
       <w:color w:val="595959" w:themeColor="text1" w:themeTint="A6"/>
     </w:rPr>
   </w:style>
-  <w:style w:type="paragraph" w:styleId="List">
+  <w:style w:type="paragraph" w:styleId="Liste">
     <w:name w:val="List"/>
-    <w:basedOn w:val="Normal"/>
+    <w:basedOn w:val="Standard"/>
     <w:uiPriority w:val="99"/>
     <w:semiHidden/>
     <w:unhideWhenUsed/>
@@ -3813,10 +3888,10 @@
       <w:contextualSpacing/>
     </w:pPr>
   </w:style>
-  <w:style w:type="character" w:customStyle="1" w:styleId="Heading7Char">
-    <w:name w:val="Heading 7 Char"/>
-    <w:basedOn w:val="DefaultParagraphFont"/>
-    <w:link w:val="Heading7"/>
+  <w:style w:type="character" w:customStyle="1" w:styleId="berschrift7Zchn">
+    <w:name w:val="Überschrift 7 Zchn"/>
+    <w:basedOn w:val="Absatz-Standardschriftart"/>
+    <w:link w:val="berschrift7"/>
     <w:uiPriority w:val="9"/>
     <w:semiHidden/>
     <w:rsid w:val="00D42DF9"/>
@@ -3827,10 +3902,10 @@
       <w:color w:val="595959" w:themeColor="text1" w:themeTint="A6"/>
     </w:rPr>
   </w:style>
-  <w:style w:type="character" w:customStyle="1" w:styleId="Heading8Char">
-    <w:name w:val="Heading 8 Char"/>
-    <w:basedOn w:val="DefaultParagraphFont"/>
-    <w:link w:val="Heading8"/>
+  <w:style w:type="character" w:customStyle="1" w:styleId="berschrift8Zchn">
+    <w:name w:val="Überschrift 8 Zchn"/>
+    <w:basedOn w:val="Absatz-Standardschriftart"/>
+    <w:link w:val="berschrift8"/>
     <w:uiPriority w:val="9"/>
     <w:semiHidden/>
     <w:rsid w:val="00D42DF9"/>
@@ -3840,10 +3915,10 @@
       <w:color w:val="595959" w:themeColor="text1" w:themeTint="A6"/>
     </w:rPr>
   </w:style>
-  <w:style w:type="character" w:customStyle="1" w:styleId="Heading9Char">
-    <w:name w:val="Heading 9 Char"/>
-    <w:basedOn w:val="DefaultParagraphFont"/>
-    <w:link w:val="Heading9"/>
+  <w:style w:type="character" w:customStyle="1" w:styleId="berschrift9Zchn">
+    <w:name w:val="Überschrift 9 Zchn"/>
+    <w:basedOn w:val="Absatz-Standardschriftart"/>
+    <w:link w:val="berschrift9"/>
     <w:uiPriority w:val="9"/>
     <w:semiHidden/>
     <w:rsid w:val="00D42DF9"/>
@@ -3855,10 +3930,10 @@
       <w:color w:val="595959" w:themeColor="text1" w:themeTint="A6"/>
     </w:rPr>
   </w:style>
-  <w:style w:type="paragraph" w:styleId="Caption">
+  <w:style w:type="paragraph" w:styleId="Beschriftung">
     <w:name w:val="caption"/>
-    <w:basedOn w:val="Normal"/>
-    <w:next w:val="Normal"/>
+    <w:basedOn w:val="Standard"/>
+    <w:next w:val="Standard"/>
     <w:uiPriority w:val="35"/>
     <w:semiHidden/>
     <w:unhideWhenUsed/>
@@ -3875,11 +3950,11 @@
       <w:szCs w:val="20"/>
     </w:rPr>
   </w:style>
-  <w:style w:type="paragraph" w:styleId="Subtitle">
+  <w:style w:type="paragraph" w:styleId="Untertitel">
     <w:name w:val="Subtitle"/>
-    <w:basedOn w:val="Normal"/>
-    <w:next w:val="Normal"/>
-    <w:link w:val="SubtitleChar"/>
+    <w:basedOn w:val="Standard"/>
+    <w:next w:val="Standard"/>
+    <w:link w:val="UntertitelZchn"/>
     <w:uiPriority w:val="11"/>
     <w:qFormat/>
     <w:rsid w:val="00D42DF9"/>
@@ -3896,10 +3971,10 @@
       <w:szCs w:val="30"/>
     </w:rPr>
   </w:style>
-  <w:style w:type="character" w:customStyle="1" w:styleId="SubtitleChar">
-    <w:name w:val="Subtitle Char"/>
-    <w:basedOn w:val="DefaultParagraphFont"/>
-    <w:link w:val="Subtitle"/>
+  <w:style w:type="character" w:customStyle="1" w:styleId="UntertitelZchn">
+    <w:name w:val="Untertitel Zchn"/>
+    <w:basedOn w:val="Absatz-Standardschriftart"/>
+    <w:link w:val="Untertitel"/>
     <w:uiPriority w:val="11"/>
     <w:rsid w:val="00D42DF9"/>
     <w:rPr>
@@ -3909,9 +3984,9 @@
       <w:szCs w:val="30"/>
     </w:rPr>
   </w:style>
-  <w:style w:type="character" w:styleId="Strong">
+  <w:style w:type="character" w:styleId="Fett">
     <w:name w:val="Strong"/>
-    <w:basedOn w:val="DefaultParagraphFont"/>
+    <w:basedOn w:val="Absatz-Standardschriftart"/>
     <w:uiPriority w:val="22"/>
     <w:qFormat/>
     <w:rsid w:val="00D42DF9"/>
@@ -3920,9 +3995,9 @@
       <w:bCs/>
     </w:rPr>
   </w:style>
-  <w:style w:type="character" w:styleId="Emphasis">
+  <w:style w:type="character" w:styleId="Hervorhebung">
     <w:name w:val="Emphasis"/>
-    <w:basedOn w:val="DefaultParagraphFont"/>
+    <w:basedOn w:val="Absatz-Standardschriftart"/>
     <w:uiPriority w:val="20"/>
     <w:qFormat/>
     <w:rsid w:val="00D42DF9"/>
@@ -3931,7 +4006,7 @@
       <w:iCs/>
     </w:rPr>
   </w:style>
-  <w:style w:type="paragraph" w:styleId="NoSpacing">
+  <w:style w:type="paragraph" w:styleId="KeinLeerraum">
     <w:name w:val="No Spacing"/>
     <w:uiPriority w:val="1"/>
     <w:qFormat/>
@@ -3940,11 +4015,11 @@
       <w:spacing w:after="0" w:line="240" w:lineRule="auto"/>
     </w:pPr>
   </w:style>
-  <w:style w:type="paragraph" w:styleId="Quote">
+  <w:style w:type="paragraph" w:styleId="Anfhrungszeichen">
     <w:name w:val="Quote"/>
-    <w:basedOn w:val="Normal"/>
-    <w:next w:val="Normal"/>
-    <w:link w:val="QuoteChar"/>
+    <w:basedOn w:val="Standard"/>
+    <w:next w:val="Standard"/>
+    <w:link w:val="AnfhrungszeichenZchn"/>
     <w:uiPriority w:val="29"/>
     <w:qFormat/>
     <w:rsid w:val="00D42DF9"/>
@@ -3958,10 +4033,10 @@
       <w:iCs/>
     </w:rPr>
   </w:style>
-  <w:style w:type="character" w:customStyle="1" w:styleId="QuoteChar">
-    <w:name w:val="Quote Char"/>
-    <w:basedOn w:val="DefaultParagraphFont"/>
-    <w:link w:val="Quote"/>
+  <w:style w:type="character" w:customStyle="1" w:styleId="AnfhrungszeichenZchn">
+    <w:name w:val="Anführungszeichen Zchn"/>
+    <w:basedOn w:val="Absatz-Standardschriftart"/>
+    <w:link w:val="Anfhrungszeichen"/>
     <w:uiPriority w:val="29"/>
     <w:rsid w:val="00D42DF9"/>
     <w:rPr>
@@ -3969,11 +4044,11 @@
       <w:iCs/>
     </w:rPr>
   </w:style>
-  <w:style w:type="paragraph" w:styleId="IntenseQuote">
+  <w:style w:type="paragraph" w:styleId="IntensivesAnfhrungszeichen">
     <w:name w:val="Intense Quote"/>
-    <w:basedOn w:val="Normal"/>
-    <w:next w:val="Normal"/>
-    <w:link w:val="IntenseQuoteChar"/>
+    <w:basedOn w:val="Standard"/>
+    <w:next w:val="Standard"/>
+    <w:link w:val="IntensivesAnfhrungszeichenZchn"/>
     <w:uiPriority w:val="30"/>
     <w:qFormat/>
     <w:rsid w:val="00D42DF9"/>
@@ -3989,10 +4064,10 @@
       <w:szCs w:val="28"/>
     </w:rPr>
   </w:style>
-  <w:style w:type="character" w:customStyle="1" w:styleId="IntenseQuoteChar">
-    <w:name w:val="Intense Quote Char"/>
-    <w:basedOn w:val="DefaultParagraphFont"/>
-    <w:link w:val="IntenseQuote"/>
+  <w:style w:type="character" w:customStyle="1" w:styleId="IntensivesAnfhrungszeichenZchn">
+    <w:name w:val="Intensives Anführungszeichen Zchn"/>
+    <w:basedOn w:val="Absatz-Standardschriftart"/>
+    <w:link w:val="IntensivesAnfhrungszeichen"/>
     <w:uiPriority w:val="30"/>
     <w:rsid w:val="00D42DF9"/>
     <w:rPr>
@@ -4002,9 +4077,9 @@
       <w:szCs w:val="28"/>
     </w:rPr>
   </w:style>
-  <w:style w:type="character" w:styleId="SubtleEmphasis">
+  <w:style w:type="character" w:styleId="SchwacheHervorhebung">
     <w:name w:val="Subtle Emphasis"/>
-    <w:basedOn w:val="DefaultParagraphFont"/>
+    <w:basedOn w:val="Absatz-Standardschriftart"/>
     <w:uiPriority w:val="19"/>
     <w:qFormat/>
     <w:rsid w:val="00D42DF9"/>
@@ -4014,9 +4089,9 @@
       <w:color w:val="595959" w:themeColor="text1" w:themeTint="A6"/>
     </w:rPr>
   </w:style>
-  <w:style w:type="character" w:styleId="IntenseEmphasis">
+  <w:style w:type="character" w:styleId="IntensiveHervorhebung">
     <w:name w:val="Intense Emphasis"/>
-    <w:basedOn w:val="DefaultParagraphFont"/>
+    <w:basedOn w:val="Absatz-Standardschriftart"/>
     <w:uiPriority w:val="21"/>
     <w:qFormat/>
     <w:rsid w:val="00D42DF9"/>
@@ -4027,9 +4102,9 @@
       <w:iCs/>
     </w:rPr>
   </w:style>
-  <w:style w:type="character" w:styleId="SubtleReference">
+  <w:style w:type="character" w:styleId="SchwacherVerweis">
     <w:name w:val="Subtle Reference"/>
-    <w:basedOn w:val="DefaultParagraphFont"/>
+    <w:basedOn w:val="Absatz-Standardschriftart"/>
     <w:uiPriority w:val="31"/>
     <w:qFormat/>
     <w:rsid w:val="00D42DF9"/>
@@ -4038,9 +4113,9 @@
       <w:color w:val="404040" w:themeColor="text1" w:themeTint="BF"/>
     </w:rPr>
   </w:style>
-  <w:style w:type="character" w:styleId="IntenseReference">
+  <w:style w:type="character" w:styleId="IntensiverVerweis">
     <w:name w:val="Intense Reference"/>
-    <w:basedOn w:val="DefaultParagraphFont"/>
+    <w:basedOn w:val="Absatz-Standardschriftart"/>
     <w:uiPriority w:val="32"/>
     <w:qFormat/>
     <w:rsid w:val="00D42DF9"/>
@@ -4051,9 +4126,9 @@
       <w:u w:val="single"/>
     </w:rPr>
   </w:style>
-  <w:style w:type="character" w:styleId="BookTitle">
+  <w:style w:type="character" w:styleId="Buchtitel">
     <w:name w:val="Book Title"/>
-    <w:basedOn w:val="DefaultParagraphFont"/>
+    <w:basedOn w:val="Absatz-Standardschriftart"/>
     <w:uiPriority w:val="33"/>
     <w:qFormat/>
     <w:rsid w:val="00D42DF9"/>
@@ -4063,10 +4138,10 @@
       <w:smallCaps/>
     </w:rPr>
   </w:style>
-  <w:style w:type="paragraph" w:styleId="TOCHeading">
+  <w:style w:type="paragraph" w:styleId="Inhaltsverzeichnisberschrift">
     <w:name w:val="TOC Heading"/>
-    <w:basedOn w:val="Heading1"/>
-    <w:next w:val="Normal"/>
+    <w:basedOn w:val="berschrift1"/>
+    <w:next w:val="Standard"/>
     <w:uiPriority w:val="39"/>
     <w:semiHidden/>
     <w:unhideWhenUsed/>
@@ -4076,9 +4151,9 @@
       <w:outlineLvl w:val="9"/>
     </w:pPr>
   </w:style>
-  <w:style w:type="paragraph" w:styleId="NormalWeb">
+  <w:style w:type="paragraph" w:styleId="StandardWeb">
     <w:name w:val="Normal (Web)"/>
-    <w:basedOn w:val="Normal"/>
+    <w:basedOn w:val="Standard"/>
     <w:uiPriority w:val="99"/>
     <w:semiHidden/>
     <w:unhideWhenUsed/>
@@ -4139,7 +4214,7 @@
     </a:clrScheme>
     <a:fontScheme name="Office">
       <a:majorFont>
-        <a:latin typeface="Calibri Light" panose="020F0302020204030204"/>
+        <a:latin typeface="Calibri Light"/>
         <a:ea typeface=""/>
         <a:cs typeface=""/>
         <a:font script="Jpan" typeface="ＭＳ ゴシック"/>
@@ -4174,7 +4249,7 @@
         <a:font script="Geor" typeface="Sylfaen"/>
       </a:majorFont>
       <a:minorFont>
-        <a:latin typeface="Calibri" panose="020F0502020204030204"/>
+        <a:latin typeface="Calibri"/>
         <a:ea typeface=""/>
         <a:cs typeface=""/>
         <a:font script="Jpan" typeface="ＭＳ 明朝"/>
@@ -4351,7 +4426,7 @@
   <a:extraClrSchemeLst/>
   <a:extLst>
     <a:ext uri="{05A4C25C-085E-4340-85A3-A5531E510DB2}">
-      <thm15:themeFamily xmlns:thm15="http://schemas.microsoft.com/office/thememl/2012/main" name="Office Theme" id="{62F939B6-93AF-4DB8-9C6B-D6C7DFDC589F}" vid="{4A3C46E8-61CC-4603-A589-7422A47A8E4A}"/>
+      <thm15:themeFamily xmlns="" xmlns:thm15="http://schemas.microsoft.com/office/thememl/2012/main" name="Office Theme" id="{62F939B6-93AF-4DB8-9C6B-D6C7DFDC589F}" vid="{4A3C46E8-61CC-4603-A589-7422A47A8E4A}"/>
     </a:ext>
   </a:extLst>
 </a:theme>
@@ -4362,7 +4437,7 @@
 </file>
 
 <file path=customXml/itemProps1.xml><?xml version="1.0" encoding="utf-8"?>
-<ds:datastoreItem xmlns:ds="http://schemas.openxmlformats.org/officeDocument/2006/customXml" ds:itemID="{D70240C1-2150-4831-96AA-8671AAA667EF}">
+<ds:datastoreItem xmlns:ds="http://schemas.openxmlformats.org/officeDocument/2006/customXml" ds:itemID="{70268695-3054-45A2-A042-3929C34FAF4B}">
   <ds:schemaRefs>
     <ds:schemaRef ds:uri="http://schemas.openxmlformats.org/officeDocument/2006/bibliography"/>
   </ds:schemaRefs>

</xml_diff>